<commit_message>
Committing all the modified files
</commit_message>
<xml_diff>
--- a/GitCommands.docx
+++ b/GitCommands.docx
@@ -610,31 +610,7 @@
           <w:lang w:eastAsia="en-GB"/>
           <w14:ligatures w14:val="none"/>
         </w:rPr>
-        <w:t xml:space="preserve">config </w:t>
-      </w:r>
-      <w:r>
-        <w:rPr>
-          <w:rFonts w:ascii="Consolas" w:eastAsia="Times New Roman" w:hAnsi="Consolas" w:cs="Consolas"/>
-          <w:color w:val="2D2F31"/>
-          <w:kern w:val="0"/>
-          <w:sz w:val="20"/>
-          <w:szCs w:val="20"/>
-          <w:lang w:eastAsia="en-GB"/>
-          <w14:ligatures w14:val="none"/>
-        </w:rPr>
-        <w:t>--</w:t>
-      </w:r>
-      <w:r>
-        <w:rPr>
-          <w:rFonts w:ascii="Consolas" w:eastAsia="Times New Roman" w:hAnsi="Consolas" w:cs="Consolas"/>
-          <w:color w:val="2D2F31"/>
-          <w:kern w:val="0"/>
-          <w:sz w:val="20"/>
-          <w:szCs w:val="20"/>
-          <w:lang w:eastAsia="en-GB"/>
-          <w14:ligatures w14:val="none"/>
-        </w:rPr>
-        <w:t>global --list</w:t>
+        <w:t>config --global --list</w:t>
       </w:r>
     </w:p>
     <w:p>
@@ -1159,6 +1135,99 @@
         </w:rPr>
         <w:t>git commit</w:t>
       </w:r>
+    </w:p>
+    <w:p>
+      <w:pPr>
+        <w:rPr>
+          <w:rFonts w:ascii="Consolas" w:hAnsi="Consolas" w:cs="Consolas"/>
+          <w:sz w:val="20"/>
+          <w:szCs w:val="20"/>
+          <w:lang w:eastAsia="en-GB"/>
+        </w:rPr>
+      </w:pPr>
+    </w:p>
+    <w:p>
+      <w:pPr>
+        <w:rPr>
+          <w:rFonts w:ascii="IBM Plex Sans" w:eastAsia="Times New Roman" w:hAnsi="IBM Plex Sans" w:cs="Times New Roman"/>
+          <w:b/>
+          <w:bCs/>
+          <w:color w:val="2D2F31"/>
+          <w:kern w:val="0"/>
+          <w:lang w:eastAsia="en-GB"/>
+          <w14:ligatures w14:val="none"/>
+        </w:rPr>
+      </w:pPr>
+      <w:r>
+        <w:rPr>
+          <w:rFonts w:ascii="IBM Plex Sans" w:eastAsia="Times New Roman" w:hAnsi="IBM Plex Sans" w:cs="Times New Roman"/>
+          <w:b/>
+          <w:bCs/>
+          <w:color w:val="2D2F31"/>
+          <w:kern w:val="0"/>
+          <w:lang w:eastAsia="en-GB"/>
+          <w14:ligatures w14:val="none"/>
+        </w:rPr>
+        <w:t>Working Locally Commands</w:t>
+      </w:r>
+    </w:p>
+    <w:p>
+      <w:pPr>
+        <w:rPr>
+          <w:rFonts w:ascii="IBM Plex Sans" w:eastAsia="Times New Roman" w:hAnsi="IBM Plex Sans" w:cs="Times New Roman"/>
+          <w:b/>
+          <w:bCs/>
+          <w:color w:val="2D2F31"/>
+          <w:kern w:val="0"/>
+          <w:lang w:eastAsia="en-GB"/>
+          <w14:ligatures w14:val="none"/>
+        </w:rPr>
+      </w:pPr>
+    </w:p>
+    <w:p>
+      <w:pPr>
+        <w:pStyle w:val="ListParagraph"/>
+        <w:numPr>
+          <w:ilvl w:val="0"/>
+          <w:numId w:val="5"/>
+        </w:numPr>
+        <w:rPr>
+          <w:rFonts w:ascii="Consolas" w:hAnsi="Consolas" w:cs="Consolas"/>
+          <w:sz w:val="20"/>
+          <w:szCs w:val="20"/>
+          <w:lang w:eastAsia="en-GB"/>
+        </w:rPr>
+      </w:pPr>
+      <w:r>
+        <w:rPr>
+          <w:rFonts w:ascii="Consolas" w:hAnsi="Consolas" w:cs="Consolas"/>
+          <w:sz w:val="20"/>
+          <w:szCs w:val="20"/>
+          <w:lang w:eastAsia="en-GB"/>
+        </w:rPr>
+        <w:t>git commit -am “Committing all the modified files” (</w:t>
+      </w:r>
+      <w:r>
+        <w:rPr>
+          <w:rFonts w:ascii="IBM Plex Sans" w:hAnsi="IBM Plex Sans" w:cs="Consolas"/>
+          <w:i/>
+          <w:iCs/>
+          <w:sz w:val="20"/>
+          <w:szCs w:val="20"/>
+          <w:lang w:eastAsia="en-GB"/>
+        </w:rPr>
+        <w:t>Skipping add command)</w:t>
+      </w:r>
+    </w:p>
+    <w:p>
+      <w:pPr>
+        <w:rPr>
+          <w:rFonts w:ascii="Consolas" w:hAnsi="Consolas" w:cs="Consolas"/>
+          <w:sz w:val="20"/>
+          <w:szCs w:val="20"/>
+          <w:lang w:eastAsia="en-GB"/>
+        </w:rPr>
+      </w:pPr>
     </w:p>
     <w:p>
       <w:pPr>

</xml_diff>

<commit_message>
Added SSH setting up
</commit_message>
<xml_diff>
--- a/GitCommands.docx
+++ b/GitCommands.docx
@@ -295,36 +295,6 @@
     </w:p>
     <w:p>
       <w:pPr>
-        <w:pStyle w:val="Heading3"/>
-        <w:rPr>
-          <w:rFonts w:ascii="IBM Plex Sans" w:eastAsia="Times New Roman" w:hAnsi="IBM Plex Sans" w:cs="Times New Roman"/>
-          <w:b/>
-          <w:bCs/>
-          <w:color w:val="2D2F31"/>
-          <w:kern w:val="0"/>
-          <w:lang w:eastAsia="en-GB"/>
-          <w14:ligatures w14:val="none"/>
-        </w:rPr>
-      </w:pPr>
-      <w:r>
-        <w:rPr>
-          <w:rFonts w:ascii="IBM Plex Sans" w:eastAsia="Times New Roman" w:hAnsi="IBM Plex Sans" w:cs="Times New Roman"/>
-          <w:b/>
-          <w:bCs/>
-          <w:color w:val="2D2F31"/>
-          <w:kern w:val="0"/>
-          <w:lang w:eastAsia="en-GB"/>
-          <w14:ligatures w14:val="none"/>
-        </w:rPr>
-        <w:t>Git Configurations</w:t>
-      </w:r>
-    </w:p>
-    <w:p>
-      <w:pPr>
-        <w:numPr>
-          <w:ilvl w:val="0"/>
-          <w:numId w:val="5"/>
-        </w:numPr>
         <w:shd w:val="clear" w:color="auto" w:fill="FFFFFF"/>
         <w:tabs>
           <w:tab w:val="left" w:pos="916"/>
@@ -354,20 +324,32 @@
           <w14:ligatures w14:val="none"/>
         </w:rPr>
       </w:pPr>
-      <w:proofErr w:type="spellStart"/>
-      <w:r>
-        <w:rPr>
-          <w:rFonts w:ascii="Consolas" w:eastAsia="Times New Roman" w:hAnsi="Consolas" w:cs="Consolas"/>
-          <w:color w:val="2D2F31"/>
-          <w:kern w:val="0"/>
-          <w:sz w:val="20"/>
-          <w:szCs w:val="20"/>
-          <w:lang w:eastAsia="en-GB"/>
-          <w14:ligatures w14:val="none"/>
-        </w:rPr>
-        <w:t>pwd</w:t>
-      </w:r>
-      <w:proofErr w:type="spellEnd"/>
+    </w:p>
+    <w:p>
+      <w:pPr>
+        <w:pStyle w:val="Heading3"/>
+        <w:rPr>
+          <w:rFonts w:ascii="IBM Plex Sans" w:eastAsia="Times New Roman" w:hAnsi="IBM Plex Sans" w:cs="Times New Roman"/>
+          <w:b/>
+          <w:bCs/>
+          <w:color w:val="2D2F31"/>
+          <w:kern w:val="0"/>
+          <w:lang w:eastAsia="en-GB"/>
+          <w14:ligatures w14:val="none"/>
+        </w:rPr>
+      </w:pPr>
+      <w:r>
+        <w:rPr>
+          <w:rFonts w:ascii="IBM Plex Sans" w:eastAsia="Times New Roman" w:hAnsi="IBM Plex Sans" w:cs="Times New Roman"/>
+          <w:b/>
+          <w:bCs/>
+          <w:color w:val="2D2F31"/>
+          <w:kern w:val="0"/>
+          <w:lang w:eastAsia="en-GB"/>
+          <w14:ligatures w14:val="none"/>
+        </w:rPr>
+        <w:t>Git Configurations</w:t>
+      </w:r>
     </w:p>
     <w:p>
       <w:pPr>
@@ -404,6 +386,7 @@
           <w14:ligatures w14:val="none"/>
         </w:rPr>
       </w:pPr>
+      <w:proofErr w:type="spellStart"/>
       <w:r>
         <w:rPr>
           <w:rFonts w:ascii="Consolas" w:eastAsia="Times New Roman" w:hAnsi="Consolas" w:cs="Consolas"/>
@@ -414,8 +397,9 @@
           <w:lang w:eastAsia="en-GB"/>
           <w14:ligatures w14:val="none"/>
         </w:rPr>
-        <w:t>git config --global user.name “Albert Sunil”</w:t>
-      </w:r>
+        <w:t>pwd</w:t>
+      </w:r>
+      <w:proofErr w:type="spellEnd"/>
     </w:p>
     <w:p>
       <w:pPr>
@@ -462,96 +446,8 @@
           <w:lang w:eastAsia="en-GB"/>
           <w14:ligatures w14:val="none"/>
         </w:rPr>
-        <w:t>git confi</w:t>
-      </w:r>
-      <w:r>
-        <w:rPr>
-          <w:rFonts w:ascii="Consolas" w:eastAsia="Times New Roman" w:hAnsi="Consolas" w:cs="Consolas"/>
-          <w:color w:val="2D2F31"/>
-          <w:kern w:val="0"/>
-          <w:sz w:val="20"/>
-          <w:szCs w:val="20"/>
-          <w:lang w:eastAsia="en-GB"/>
-          <w14:ligatures w14:val="none"/>
-        </w:rPr>
-        <w:t>g</w:t>
-      </w:r>
-      <w:r>
-        <w:rPr>
-          <w:rFonts w:ascii="Consolas" w:eastAsia="Times New Roman" w:hAnsi="Consolas" w:cs="Consolas"/>
-          <w:color w:val="2D2F31"/>
-          <w:kern w:val="0"/>
-          <w:sz w:val="20"/>
-          <w:szCs w:val="20"/>
-          <w:lang w:eastAsia="en-GB"/>
-          <w14:ligatures w14:val="none"/>
-        </w:rPr>
-        <w:t xml:space="preserve"> </w:t>
-      </w:r>
-      <w:r>
-        <w:rPr>
-          <w:rFonts w:ascii="Consolas" w:eastAsia="Times New Roman" w:hAnsi="Consolas" w:cs="Consolas"/>
-          <w:color w:val="2D2F31"/>
-          <w:kern w:val="0"/>
-          <w:sz w:val="20"/>
-          <w:szCs w:val="20"/>
-          <w:lang w:eastAsia="en-GB"/>
-          <w14:ligatures w14:val="none"/>
-        </w:rPr>
-        <w:t>--</w:t>
-      </w:r>
-      <w:r>
-        <w:rPr>
-          <w:rFonts w:ascii="Consolas" w:eastAsia="Times New Roman" w:hAnsi="Consolas" w:cs="Consolas"/>
-          <w:color w:val="2D2F31"/>
-          <w:kern w:val="0"/>
-          <w:sz w:val="20"/>
-          <w:szCs w:val="20"/>
-          <w:lang w:eastAsia="en-GB"/>
-          <w14:ligatures w14:val="none"/>
-        </w:rPr>
-        <w:t xml:space="preserve">global </w:t>
-      </w:r>
-      <w:proofErr w:type="spellStart"/>
-      <w:r>
-        <w:rPr>
-          <w:rFonts w:ascii="Consolas" w:eastAsia="Times New Roman" w:hAnsi="Consolas" w:cs="Consolas"/>
-          <w:color w:val="2D2F31"/>
-          <w:kern w:val="0"/>
-          <w:sz w:val="20"/>
-          <w:szCs w:val="20"/>
-          <w:lang w:eastAsia="en-GB"/>
-          <w14:ligatures w14:val="none"/>
-        </w:rPr>
-        <w:t>user.email</w:t>
-      </w:r>
-      <w:proofErr w:type="spellEnd"/>
-      <w:r>
-        <w:rPr>
-          <w:rFonts w:ascii="Consolas" w:eastAsia="Times New Roman" w:hAnsi="Consolas" w:cs="Consolas"/>
-          <w:color w:val="2D2F31"/>
-          <w:kern w:val="0"/>
-          <w:sz w:val="20"/>
-          <w:szCs w:val="20"/>
-          <w:lang w:eastAsia="en-GB"/>
-          <w14:ligatures w14:val="none"/>
-        </w:rPr>
-        <w:t xml:space="preserve"> </w:t>
-      </w:r>
-      <w:hyperlink r:id="rId5" w:history="1">
-        <w:r>
-          <w:rPr>
-            <w:rStyle w:val="Hyperlink"/>
-            <w:rFonts w:ascii="Consolas" w:eastAsia="Times New Roman" w:hAnsi="Consolas" w:cs="Consolas"/>
-            <w:kern w:val="0"/>
-            <w:sz w:val="20"/>
-            <w:szCs w:val="20"/>
-            <w:lang w:eastAsia="en-GB"/>
-            <w14:ligatures w14:val="none"/>
-          </w:rPr>
-          <w:t>albert.sunild@gmail.com</w:t>
-        </w:r>
-      </w:hyperlink>
+        <w:t>git config --global user.name “Albert Sunil”</w:t>
+      </w:r>
     </w:p>
     <w:p>
       <w:pPr>
@@ -598,7 +494,7 @@
           <w:lang w:eastAsia="en-GB"/>
           <w14:ligatures w14:val="none"/>
         </w:rPr>
-        <w:t xml:space="preserve">git </w:t>
+        <w:t>git confi</w:t>
       </w:r>
       <w:r>
         <w:rPr>
@@ -610,8 +506,84 @@
           <w:lang w:eastAsia="en-GB"/>
           <w14:ligatures w14:val="none"/>
         </w:rPr>
-        <w:t>config --global --list</w:t>
-      </w:r>
+        <w:t>g</w:t>
+      </w:r>
+      <w:r>
+        <w:rPr>
+          <w:rFonts w:ascii="Consolas" w:eastAsia="Times New Roman" w:hAnsi="Consolas" w:cs="Consolas"/>
+          <w:color w:val="2D2F31"/>
+          <w:kern w:val="0"/>
+          <w:sz w:val="20"/>
+          <w:szCs w:val="20"/>
+          <w:lang w:eastAsia="en-GB"/>
+          <w14:ligatures w14:val="none"/>
+        </w:rPr>
+        <w:t xml:space="preserve"> </w:t>
+      </w:r>
+      <w:r>
+        <w:rPr>
+          <w:rFonts w:ascii="Consolas" w:eastAsia="Times New Roman" w:hAnsi="Consolas" w:cs="Consolas"/>
+          <w:color w:val="2D2F31"/>
+          <w:kern w:val="0"/>
+          <w:sz w:val="20"/>
+          <w:szCs w:val="20"/>
+          <w:lang w:eastAsia="en-GB"/>
+          <w14:ligatures w14:val="none"/>
+        </w:rPr>
+        <w:t>--</w:t>
+      </w:r>
+      <w:r>
+        <w:rPr>
+          <w:rFonts w:ascii="Consolas" w:eastAsia="Times New Roman" w:hAnsi="Consolas" w:cs="Consolas"/>
+          <w:color w:val="2D2F31"/>
+          <w:kern w:val="0"/>
+          <w:sz w:val="20"/>
+          <w:szCs w:val="20"/>
+          <w:lang w:eastAsia="en-GB"/>
+          <w14:ligatures w14:val="none"/>
+        </w:rPr>
+        <w:t xml:space="preserve">global </w:t>
+      </w:r>
+      <w:proofErr w:type="spellStart"/>
+      <w:r>
+        <w:rPr>
+          <w:rFonts w:ascii="Consolas" w:eastAsia="Times New Roman" w:hAnsi="Consolas" w:cs="Consolas"/>
+          <w:color w:val="2D2F31"/>
+          <w:kern w:val="0"/>
+          <w:sz w:val="20"/>
+          <w:szCs w:val="20"/>
+          <w:lang w:eastAsia="en-GB"/>
+          <w14:ligatures w14:val="none"/>
+        </w:rPr>
+        <w:t>user.email</w:t>
+      </w:r>
+      <w:proofErr w:type="spellEnd"/>
+      <w:r>
+        <w:rPr>
+          <w:rFonts w:ascii="Consolas" w:eastAsia="Times New Roman" w:hAnsi="Consolas" w:cs="Consolas"/>
+          <w:color w:val="2D2F31"/>
+          <w:kern w:val="0"/>
+          <w:sz w:val="20"/>
+          <w:szCs w:val="20"/>
+          <w:lang w:eastAsia="en-GB"/>
+          <w14:ligatures w14:val="none"/>
+        </w:rPr>
+        <w:t xml:space="preserve"> </w:t>
+      </w:r>
+      <w:hyperlink r:id="rId5" w:history="1">
+        <w:r>
+          <w:rPr>
+            <w:rStyle w:val="Hyperlink"/>
+            <w:rFonts w:ascii="Consolas" w:eastAsia="Times New Roman" w:hAnsi="Consolas" w:cs="Consolas"/>
+            <w:kern w:val="0"/>
+            <w:sz w:val="20"/>
+            <w:szCs w:val="20"/>
+            <w:lang w:eastAsia="en-GB"/>
+            <w14:ligatures w14:val="none"/>
+          </w:rPr>
+          <w:t>albert.sunild@gmail.com</w:t>
+        </w:r>
+      </w:hyperlink>
     </w:p>
     <w:p>
       <w:pPr>
@@ -658,9 +630,8 @@
           <w:lang w:eastAsia="en-GB"/>
           <w14:ligatures w14:val="none"/>
         </w:rPr>
-        <w:t>cat ~/ .</w:t>
-      </w:r>
-      <w:proofErr w:type="spellStart"/>
+        <w:t xml:space="preserve">git </w:t>
+      </w:r>
       <w:r>
         <w:rPr>
           <w:rFonts w:ascii="Consolas" w:eastAsia="Times New Roman" w:hAnsi="Consolas" w:cs="Consolas"/>
@@ -671,12 +642,15 @@
           <w:lang w:eastAsia="en-GB"/>
           <w14:ligatures w14:val="none"/>
         </w:rPr>
-        <w:t>gitconfig</w:t>
-      </w:r>
-      <w:proofErr w:type="spellEnd"/>
-    </w:p>
-    <w:p>
-      <w:pPr>
+        <w:t>config --global --list</w:t>
+      </w:r>
+    </w:p>
+    <w:p>
+      <w:pPr>
+        <w:numPr>
+          <w:ilvl w:val="0"/>
+          <w:numId w:val="5"/>
+        </w:numPr>
         <w:shd w:val="clear" w:color="auto" w:fill="FFFFFF"/>
         <w:tabs>
           <w:tab w:val="left" w:pos="916"/>
@@ -706,206 +680,32 @@
           <w14:ligatures w14:val="none"/>
         </w:rPr>
       </w:pPr>
-    </w:p>
-    <w:p>
-      <w:pPr>
-        <w:pStyle w:val="Heading3"/>
-        <w:rPr>
-          <w:rFonts w:ascii="IBM Plex Sans" w:eastAsia="Times New Roman" w:hAnsi="IBM Plex Sans" w:cs="Times New Roman"/>
-          <w:b/>
-          <w:bCs/>
-          <w:color w:val="2D2F31"/>
-          <w:kern w:val="0"/>
-          <w:lang w:eastAsia="en-GB"/>
-          <w14:ligatures w14:val="none"/>
-        </w:rPr>
-      </w:pPr>
-      <w:r>
-        <w:rPr>
-          <w:rFonts w:ascii="IBM Plex Sans" w:eastAsia="Times New Roman" w:hAnsi="IBM Plex Sans" w:cs="Times New Roman"/>
-          <w:b/>
-          <w:bCs/>
-          <w:color w:val="2D2F31"/>
-          <w:kern w:val="0"/>
-          <w:lang w:eastAsia="en-GB"/>
-          <w14:ligatures w14:val="none"/>
-        </w:rPr>
-        <w:t>Working with Git</w:t>
-      </w:r>
-    </w:p>
-    <w:p>
-      <w:pPr>
-        <w:pStyle w:val="ListParagraph"/>
-        <w:numPr>
-          <w:ilvl w:val="0"/>
-          <w:numId w:val="5"/>
-        </w:numPr>
-        <w:rPr>
-          <w:rFonts w:ascii="Consolas" w:hAnsi="Consolas" w:cs="Consolas"/>
-          <w:sz w:val="20"/>
-          <w:szCs w:val="20"/>
-          <w:lang w:eastAsia="en-GB"/>
-        </w:rPr>
-      </w:pPr>
-      <w:r>
-        <w:rPr>
-          <w:rFonts w:ascii="Consolas" w:hAnsi="Consolas" w:cs="Consolas"/>
-          <w:sz w:val="20"/>
-          <w:szCs w:val="20"/>
-          <w:lang w:eastAsia="en-GB"/>
-        </w:rPr>
-        <w:t xml:space="preserve">git </w:t>
+      <w:r>
+        <w:rPr>
+          <w:rFonts w:ascii="Consolas" w:eastAsia="Times New Roman" w:hAnsi="Consolas" w:cs="Consolas"/>
+          <w:color w:val="2D2F31"/>
+          <w:kern w:val="0"/>
+          <w:sz w:val="20"/>
+          <w:szCs w:val="20"/>
+          <w:lang w:eastAsia="en-GB"/>
+          <w14:ligatures w14:val="none"/>
+        </w:rPr>
+        <w:t>cat ~/ .</w:t>
       </w:r>
       <w:proofErr w:type="spellStart"/>
       <w:r>
         <w:rPr>
-          <w:rFonts w:ascii="Consolas" w:hAnsi="Consolas" w:cs="Consolas"/>
-          <w:sz w:val="20"/>
-          <w:szCs w:val="20"/>
-          <w:lang w:eastAsia="en-GB"/>
-        </w:rPr>
-        <w:t>init</w:t>
+          <w:rFonts w:ascii="Consolas" w:eastAsia="Times New Roman" w:hAnsi="Consolas" w:cs="Consolas"/>
+          <w:color w:val="2D2F31"/>
+          <w:kern w:val="0"/>
+          <w:sz w:val="20"/>
+          <w:szCs w:val="20"/>
+          <w:lang w:eastAsia="en-GB"/>
+          <w14:ligatures w14:val="none"/>
+        </w:rPr>
+        <w:t>gitconfig</w:t>
       </w:r>
       <w:proofErr w:type="spellEnd"/>
-      <w:r>
-        <w:rPr>
-          <w:rFonts w:ascii="Consolas" w:hAnsi="Consolas" w:cs="Consolas"/>
-          <w:sz w:val="20"/>
-          <w:szCs w:val="20"/>
-          <w:lang w:eastAsia="en-GB"/>
-        </w:rPr>
-        <w:t xml:space="preserve"> </w:t>
-      </w:r>
-      <w:proofErr w:type="spellStart"/>
-      <w:r>
-        <w:rPr>
-          <w:rFonts w:ascii="Consolas" w:hAnsi="Consolas" w:cs="Consolas"/>
-          <w:i/>
-          <w:iCs/>
-          <w:sz w:val="20"/>
-          <w:szCs w:val="20"/>
-          <w:lang w:eastAsia="en-GB"/>
-        </w:rPr>
-        <w:t>foldername</w:t>
-      </w:r>
-      <w:proofErr w:type="spellEnd"/>
-      <w:r>
-        <w:rPr>
-          <w:rFonts w:ascii="Consolas" w:hAnsi="Consolas" w:cs="Consolas"/>
-          <w:i/>
-          <w:iCs/>
-          <w:sz w:val="20"/>
-          <w:szCs w:val="20"/>
-          <w:lang w:eastAsia="en-GB"/>
-        </w:rPr>
-        <w:t xml:space="preserve"> </w:t>
-      </w:r>
-      <w:r>
-        <w:rPr>
-          <w:rFonts w:ascii="Consolas" w:hAnsi="Consolas" w:cs="Consolas"/>
-          <w:sz w:val="20"/>
-          <w:szCs w:val="20"/>
-          <w:lang w:eastAsia="en-GB"/>
-        </w:rPr>
-        <w:t>(</w:t>
-      </w:r>
-      <w:r>
-        <w:rPr>
-          <w:rFonts w:ascii="IBM Plex Sans" w:hAnsi="IBM Plex Sans" w:cs="Consolas"/>
-          <w:i/>
-          <w:iCs/>
-          <w:sz w:val="20"/>
-          <w:szCs w:val="20"/>
-          <w:lang w:eastAsia="en-GB"/>
-        </w:rPr>
-        <w:t>it creates new folder with folder name as ”</w:t>
-      </w:r>
-      <w:proofErr w:type="spellStart"/>
-      <w:r>
-        <w:rPr>
-          <w:rFonts w:ascii="IBM Plex Sans" w:hAnsi="IBM Plex Sans" w:cs="Consolas"/>
-          <w:i/>
-          <w:iCs/>
-          <w:sz w:val="20"/>
-          <w:szCs w:val="20"/>
-          <w:lang w:eastAsia="en-GB"/>
-        </w:rPr>
-        <w:t>foldername</w:t>
-      </w:r>
-      <w:proofErr w:type="spellEnd"/>
-      <w:r>
-        <w:rPr>
-          <w:rFonts w:ascii="Consolas" w:hAnsi="Consolas" w:cs="Consolas"/>
-          <w:sz w:val="20"/>
-          <w:szCs w:val="20"/>
-          <w:lang w:eastAsia="en-GB"/>
-        </w:rPr>
-        <w:t xml:space="preserve">”) </w:t>
-      </w:r>
-    </w:p>
-    <w:p>
-      <w:pPr>
-        <w:pStyle w:val="ListParagraph"/>
-        <w:numPr>
-          <w:ilvl w:val="0"/>
-          <w:numId w:val="5"/>
-        </w:numPr>
-        <w:rPr>
-          <w:rFonts w:ascii="Consolas" w:hAnsi="Consolas" w:cs="Consolas"/>
-          <w:sz w:val="20"/>
-          <w:szCs w:val="20"/>
-          <w:lang w:eastAsia="en-GB"/>
-        </w:rPr>
-      </w:pPr>
-      <w:r>
-        <w:rPr>
-          <w:rFonts w:ascii="Consolas" w:hAnsi="Consolas" w:cs="Consolas"/>
-          <w:sz w:val="20"/>
-          <w:szCs w:val="20"/>
-          <w:lang w:eastAsia="en-GB"/>
-        </w:rPr>
-        <w:t xml:space="preserve">git </w:t>
-      </w:r>
-      <w:proofErr w:type="spellStart"/>
-      <w:r>
-        <w:rPr>
-          <w:rFonts w:ascii="Consolas" w:hAnsi="Consolas" w:cs="Consolas"/>
-          <w:sz w:val="20"/>
-          <w:szCs w:val="20"/>
-          <w:lang w:eastAsia="en-GB"/>
-        </w:rPr>
-        <w:t>init</w:t>
-      </w:r>
-      <w:proofErr w:type="spellEnd"/>
-      <w:r>
-        <w:rPr>
-          <w:rFonts w:ascii="Consolas" w:hAnsi="Consolas" w:cs="Consolas"/>
-          <w:sz w:val="20"/>
-          <w:szCs w:val="20"/>
-          <w:lang w:eastAsia="en-GB"/>
-        </w:rPr>
-        <w:t xml:space="preserve"> (</w:t>
-      </w:r>
-      <w:r>
-        <w:rPr>
-          <w:rFonts w:ascii="IBM Plex Sans" w:hAnsi="IBM Plex Sans" w:cs="Consolas"/>
-          <w:i/>
-          <w:iCs/>
-          <w:sz w:val="20"/>
-          <w:szCs w:val="20"/>
-          <w:lang w:eastAsia="en-GB"/>
-        </w:rPr>
-        <w:t>git initialises in the working directory</w:t>
-      </w:r>
-      <w:r>
-        <w:rPr>
-          <w:rFonts w:ascii="Consolas" w:hAnsi="Consolas" w:cs="Consolas"/>
-          <w:sz w:val="20"/>
-          <w:szCs w:val="20"/>
-          <w:lang w:eastAsia="en-GB"/>
-        </w:rPr>
-        <w:t>)</w:t>
-      </w:r>
     </w:p>
     <w:p>
       <w:pPr>
@@ -928,7 +728,6 @@
           <w:tab w:val="left" w:pos="13740"/>
           <w:tab w:val="left" w:pos="14656"/>
         </w:tabs>
-        <w:ind w:left="720"/>
         <w:rPr>
           <w:rFonts w:ascii="Consolas" w:eastAsia="Times New Roman" w:hAnsi="Consolas" w:cs="Consolas"/>
           <w:color w:val="2D2F31"/>
@@ -995,7 +794,7 @@
           <w:lang w:eastAsia="en-GB"/>
           <w14:ligatures w14:val="none"/>
         </w:rPr>
-        <w:t>First Commit</w:t>
+        <w:t>Working with Git</w:t>
       </w:r>
     </w:p>
     <w:p>
@@ -1019,16 +818,60 @@
           <w:szCs w:val="20"/>
           <w:lang w:eastAsia="en-GB"/>
         </w:rPr>
-        <w:t>git add filename</w:t>
-      </w:r>
-      <w:r>
-        <w:rPr>
-          <w:rFonts w:ascii="Consolas" w:hAnsi="Consolas" w:cs="Consolas"/>
-          <w:sz w:val="20"/>
-          <w:szCs w:val="20"/>
-          <w:lang w:eastAsia="en-GB"/>
-        </w:rPr>
-        <w:t xml:space="preserve"> (</w:t>
+        <w:t xml:space="preserve">git </w:t>
+      </w:r>
+      <w:proofErr w:type="spellStart"/>
+      <w:r>
+        <w:rPr>
+          <w:rFonts w:ascii="Consolas" w:hAnsi="Consolas" w:cs="Consolas"/>
+          <w:sz w:val="20"/>
+          <w:szCs w:val="20"/>
+          <w:lang w:eastAsia="en-GB"/>
+        </w:rPr>
+        <w:t>init</w:t>
+      </w:r>
+      <w:proofErr w:type="spellEnd"/>
+      <w:r>
+        <w:rPr>
+          <w:rFonts w:ascii="Consolas" w:hAnsi="Consolas" w:cs="Consolas"/>
+          <w:sz w:val="20"/>
+          <w:szCs w:val="20"/>
+          <w:lang w:eastAsia="en-GB"/>
+        </w:rPr>
+        <w:t xml:space="preserve"> </w:t>
+      </w:r>
+      <w:proofErr w:type="spellStart"/>
+      <w:r>
+        <w:rPr>
+          <w:rFonts w:ascii="Consolas" w:hAnsi="Consolas" w:cs="Consolas"/>
+          <w:i/>
+          <w:iCs/>
+          <w:sz w:val="20"/>
+          <w:szCs w:val="20"/>
+          <w:lang w:eastAsia="en-GB"/>
+        </w:rPr>
+        <w:t>foldername</w:t>
+      </w:r>
+      <w:proofErr w:type="spellEnd"/>
+      <w:r>
+        <w:rPr>
+          <w:rFonts w:ascii="Consolas" w:hAnsi="Consolas" w:cs="Consolas"/>
+          <w:i/>
+          <w:iCs/>
+          <w:sz w:val="20"/>
+          <w:szCs w:val="20"/>
+          <w:lang w:eastAsia="en-GB"/>
+        </w:rPr>
+        <w:t xml:space="preserve"> </w:t>
+      </w:r>
+      <w:r>
+        <w:rPr>
+          <w:rFonts w:ascii="Consolas" w:hAnsi="Consolas" w:cs="Consolas"/>
+          <w:sz w:val="20"/>
+          <w:szCs w:val="20"/>
+          <w:lang w:eastAsia="en-GB"/>
+        </w:rPr>
+        <w:t>(</w:t>
       </w:r>
       <w:r>
         <w:rPr>
@@ -1039,7 +882,29 @@
           <w:szCs w:val="20"/>
           <w:lang w:eastAsia="en-GB"/>
         </w:rPr>
-        <w:t>filename gets added to the working git project)</w:t>
+        <w:t>it creates new folder with folder name as ”</w:t>
+      </w:r>
+      <w:proofErr w:type="spellStart"/>
+      <w:r>
+        <w:rPr>
+          <w:rFonts w:ascii="IBM Plex Sans" w:hAnsi="IBM Plex Sans" w:cs="Consolas"/>
+          <w:i/>
+          <w:iCs/>
+          <w:sz w:val="20"/>
+          <w:szCs w:val="20"/>
+          <w:lang w:eastAsia="en-GB"/>
+        </w:rPr>
+        <w:t>foldername</w:t>
+      </w:r>
+      <w:proofErr w:type="spellEnd"/>
+      <w:r>
+        <w:rPr>
+          <w:rFonts w:ascii="Consolas" w:hAnsi="Consolas" w:cs="Consolas"/>
+          <w:sz w:val="20"/>
+          <w:szCs w:val="20"/>
+          <w:lang w:eastAsia="en-GB"/>
+        </w:rPr>
+        <w:t xml:space="preserve">”) </w:t>
       </w:r>
     </w:p>
     <w:p>
@@ -1063,7 +928,27 @@
           <w:szCs w:val="20"/>
           <w:lang w:eastAsia="en-GB"/>
         </w:rPr>
-        <w:t>git status (</w:t>
+        <w:t xml:space="preserve">git </w:t>
+      </w:r>
+      <w:proofErr w:type="spellStart"/>
+      <w:r>
+        <w:rPr>
+          <w:rFonts w:ascii="Consolas" w:hAnsi="Consolas" w:cs="Consolas"/>
+          <w:sz w:val="20"/>
+          <w:szCs w:val="20"/>
+          <w:lang w:eastAsia="en-GB"/>
+        </w:rPr>
+        <w:t>init</w:t>
+      </w:r>
+      <w:proofErr w:type="spellEnd"/>
+      <w:r>
+        <w:rPr>
+          <w:rFonts w:ascii="Consolas" w:hAnsi="Consolas" w:cs="Consolas"/>
+          <w:sz w:val="20"/>
+          <w:szCs w:val="20"/>
+          <w:lang w:eastAsia="en-GB"/>
+        </w:rPr>
+        <w:t xml:space="preserve"> (</w:t>
       </w:r>
       <w:r>
         <w:rPr>
@@ -1074,7 +959,107 @@
           <w:szCs w:val="20"/>
           <w:lang w:eastAsia="en-GB"/>
         </w:rPr>
-        <w:t>lets you know if there are updates in the folder or not)</w:t>
+        <w:t>git initialises in the working directory</w:t>
+      </w:r>
+      <w:r>
+        <w:rPr>
+          <w:rFonts w:ascii="Consolas" w:hAnsi="Consolas" w:cs="Consolas"/>
+          <w:sz w:val="20"/>
+          <w:szCs w:val="20"/>
+          <w:lang w:eastAsia="en-GB"/>
+        </w:rPr>
+        <w:t>)</w:t>
+      </w:r>
+    </w:p>
+    <w:p>
+      <w:pPr>
+        <w:shd w:val="clear" w:color="auto" w:fill="FFFFFF"/>
+        <w:tabs>
+          <w:tab w:val="left" w:pos="916"/>
+          <w:tab w:val="left" w:pos="1832"/>
+          <w:tab w:val="left" w:pos="2748"/>
+          <w:tab w:val="left" w:pos="3664"/>
+          <w:tab w:val="left" w:pos="4580"/>
+          <w:tab w:val="left" w:pos="5496"/>
+          <w:tab w:val="left" w:pos="6412"/>
+          <w:tab w:val="left" w:pos="7328"/>
+          <w:tab w:val="left" w:pos="8244"/>
+          <w:tab w:val="left" w:pos="9160"/>
+          <w:tab w:val="left" w:pos="10076"/>
+          <w:tab w:val="left" w:pos="10992"/>
+          <w:tab w:val="left" w:pos="11908"/>
+          <w:tab w:val="left" w:pos="12824"/>
+          <w:tab w:val="left" w:pos="13740"/>
+          <w:tab w:val="left" w:pos="14656"/>
+        </w:tabs>
+        <w:ind w:left="720"/>
+        <w:rPr>
+          <w:rFonts w:ascii="Consolas" w:eastAsia="Times New Roman" w:hAnsi="Consolas" w:cs="Consolas"/>
+          <w:color w:val="2D2F31"/>
+          <w:kern w:val="0"/>
+          <w:sz w:val="20"/>
+          <w:szCs w:val="20"/>
+          <w:lang w:eastAsia="en-GB"/>
+          <w14:ligatures w14:val="none"/>
+        </w:rPr>
+      </w:pPr>
+    </w:p>
+    <w:p>
+      <w:pPr>
+        <w:shd w:val="clear" w:color="auto" w:fill="FFFFFF"/>
+        <w:tabs>
+          <w:tab w:val="left" w:pos="916"/>
+          <w:tab w:val="left" w:pos="1832"/>
+          <w:tab w:val="left" w:pos="2748"/>
+          <w:tab w:val="left" w:pos="3664"/>
+          <w:tab w:val="left" w:pos="4580"/>
+          <w:tab w:val="left" w:pos="5496"/>
+          <w:tab w:val="left" w:pos="6412"/>
+          <w:tab w:val="left" w:pos="7328"/>
+          <w:tab w:val="left" w:pos="8244"/>
+          <w:tab w:val="left" w:pos="9160"/>
+          <w:tab w:val="left" w:pos="10076"/>
+          <w:tab w:val="left" w:pos="10992"/>
+          <w:tab w:val="left" w:pos="11908"/>
+          <w:tab w:val="left" w:pos="12824"/>
+          <w:tab w:val="left" w:pos="13740"/>
+          <w:tab w:val="left" w:pos="14656"/>
+        </w:tabs>
+        <w:rPr>
+          <w:rFonts w:ascii="Consolas" w:eastAsia="Times New Roman" w:hAnsi="Consolas" w:cs="Consolas"/>
+          <w:color w:val="2D2F31"/>
+          <w:kern w:val="0"/>
+          <w:sz w:val="20"/>
+          <w:szCs w:val="20"/>
+          <w:lang w:eastAsia="en-GB"/>
+          <w14:ligatures w14:val="none"/>
+        </w:rPr>
+      </w:pPr>
+    </w:p>
+    <w:p>
+      <w:pPr>
+        <w:pStyle w:val="Heading3"/>
+        <w:rPr>
+          <w:rFonts w:ascii="IBM Plex Sans" w:eastAsia="Times New Roman" w:hAnsi="IBM Plex Sans" w:cs="Times New Roman"/>
+          <w:b/>
+          <w:bCs/>
+          <w:color w:val="2D2F31"/>
+          <w:kern w:val="0"/>
+          <w:lang w:eastAsia="en-GB"/>
+          <w14:ligatures w14:val="none"/>
+        </w:rPr>
+      </w:pPr>
+      <w:r>
+        <w:rPr>
+          <w:rFonts w:ascii="IBM Plex Sans" w:eastAsia="Times New Roman" w:hAnsi="IBM Plex Sans" w:cs="Times New Roman"/>
+          <w:b/>
+          <w:bCs/>
+          <w:color w:val="2D2F31"/>
+          <w:kern w:val="0"/>
+          <w:lang w:eastAsia="en-GB"/>
+          <w14:ligatures w14:val="none"/>
+        </w:rPr>
+        <w:t>First Commit</w:t>
       </w:r>
     </w:p>
     <w:p>
@@ -1098,7 +1083,16 @@
           <w:szCs w:val="20"/>
           <w:lang w:eastAsia="en-GB"/>
         </w:rPr>
-        <w:t>git commit -m “Initial Commit” (</w:t>
+        <w:t>git add filename</w:t>
+      </w:r>
+      <w:r>
+        <w:rPr>
+          <w:rFonts w:ascii="Consolas" w:hAnsi="Consolas" w:cs="Consolas"/>
+          <w:sz w:val="20"/>
+          <w:szCs w:val="20"/>
+          <w:lang w:eastAsia="en-GB"/>
+        </w:rPr>
+        <w:t xml:space="preserve"> (</w:t>
       </w:r>
       <w:r>
         <w:rPr>
@@ -1109,7 +1103,7 @@
           <w:szCs w:val="20"/>
           <w:lang w:eastAsia="en-GB"/>
         </w:rPr>
-        <w:t>commit with message)</w:t>
+        <w:t>filename gets added to the working git project)</w:t>
       </w:r>
     </w:p>
     <w:p>
@@ -1133,56 +1127,19 @@
           <w:szCs w:val="20"/>
           <w:lang w:eastAsia="en-GB"/>
         </w:rPr>
-        <w:t>git commit</w:t>
-      </w:r>
-    </w:p>
-    <w:p>
-      <w:pPr>
-        <w:rPr>
-          <w:rFonts w:ascii="Consolas" w:hAnsi="Consolas" w:cs="Consolas"/>
-          <w:sz w:val="20"/>
-          <w:szCs w:val="20"/>
-          <w:lang w:eastAsia="en-GB"/>
-        </w:rPr>
-      </w:pPr>
-    </w:p>
-    <w:p>
-      <w:pPr>
-        <w:rPr>
-          <w:rFonts w:ascii="IBM Plex Sans" w:eastAsia="Times New Roman" w:hAnsi="IBM Plex Sans" w:cs="Times New Roman"/>
-          <w:b/>
-          <w:bCs/>
-          <w:color w:val="2D2F31"/>
-          <w:kern w:val="0"/>
-          <w:lang w:eastAsia="en-GB"/>
-          <w14:ligatures w14:val="none"/>
-        </w:rPr>
-      </w:pPr>
-      <w:r>
-        <w:rPr>
-          <w:rFonts w:ascii="IBM Plex Sans" w:eastAsia="Times New Roman" w:hAnsi="IBM Plex Sans" w:cs="Times New Roman"/>
-          <w:b/>
-          <w:bCs/>
-          <w:color w:val="2D2F31"/>
-          <w:kern w:val="0"/>
-          <w:lang w:eastAsia="en-GB"/>
-          <w14:ligatures w14:val="none"/>
-        </w:rPr>
-        <w:t>Working Locally Commands</w:t>
-      </w:r>
-    </w:p>
-    <w:p>
-      <w:pPr>
-        <w:rPr>
-          <w:rFonts w:ascii="IBM Plex Sans" w:eastAsia="Times New Roman" w:hAnsi="IBM Plex Sans" w:cs="Times New Roman"/>
-          <w:b/>
-          <w:bCs/>
-          <w:color w:val="2D2F31"/>
-          <w:kern w:val="0"/>
-          <w:lang w:eastAsia="en-GB"/>
-          <w14:ligatures w14:val="none"/>
-        </w:rPr>
-      </w:pPr>
+        <w:t>git status (</w:t>
+      </w:r>
+      <w:r>
+        <w:rPr>
+          <w:rFonts w:ascii="IBM Plex Sans" w:hAnsi="IBM Plex Sans" w:cs="Consolas"/>
+          <w:i/>
+          <w:iCs/>
+          <w:sz w:val="20"/>
+          <w:szCs w:val="20"/>
+          <w:lang w:eastAsia="en-GB"/>
+        </w:rPr>
+        <w:t>lets you know if there are updates in the folder or not)</w:t>
+      </w:r>
     </w:p>
     <w:p>
       <w:pPr>
@@ -1205,7 +1162,7 @@
           <w:szCs w:val="20"/>
           <w:lang w:eastAsia="en-GB"/>
         </w:rPr>
-        <w:t>git commit -am “Committing all the modified files” (</w:t>
+        <w:t>git commit -m “Initial Commit” (</w:t>
       </w:r>
       <w:r>
         <w:rPr>
@@ -1216,7 +1173,7 @@
           <w:szCs w:val="20"/>
           <w:lang w:eastAsia="en-GB"/>
         </w:rPr>
-        <w:t>Skipping add command)</w:t>
+        <w:t>commit with message)</w:t>
       </w:r>
     </w:p>
     <w:p>
@@ -1240,7 +1197,52 @@
           <w:szCs w:val="20"/>
           <w:lang w:eastAsia="en-GB"/>
         </w:rPr>
-        <w:t>git add . (Adds all the modified file to the stagging env)</w:t>
+        <w:t>git commit</w:t>
+      </w:r>
+    </w:p>
+    <w:p>
+      <w:pPr>
+        <w:rPr>
+          <w:rFonts w:ascii="Consolas" w:hAnsi="Consolas" w:cs="Consolas"/>
+          <w:sz w:val="20"/>
+          <w:szCs w:val="20"/>
+          <w:lang w:eastAsia="en-GB"/>
+        </w:rPr>
+      </w:pPr>
+    </w:p>
+    <w:p>
+      <w:pPr>
+        <w:rPr>
+          <w:rFonts w:ascii="Consolas" w:hAnsi="Consolas" w:cs="Consolas"/>
+          <w:sz w:val="20"/>
+          <w:szCs w:val="20"/>
+          <w:lang w:eastAsia="en-GB"/>
+        </w:rPr>
+      </w:pPr>
+    </w:p>
+    <w:p>
+      <w:pPr>
+        <w:rPr>
+          <w:rFonts w:ascii="IBM Plex Sans" w:eastAsia="Times New Roman" w:hAnsi="IBM Plex Sans" w:cs="Times New Roman"/>
+          <w:b/>
+          <w:bCs/>
+          <w:color w:val="2D2F31"/>
+          <w:kern w:val="0"/>
+          <w:lang w:eastAsia="en-GB"/>
+          <w14:ligatures w14:val="none"/>
+        </w:rPr>
+      </w:pPr>
+      <w:r>
+        <w:rPr>
+          <w:rFonts w:ascii="IBM Plex Sans" w:eastAsia="Times New Roman" w:hAnsi="IBM Plex Sans" w:cs="Times New Roman"/>
+          <w:b/>
+          <w:bCs/>
+          <w:color w:val="2D2F31"/>
+          <w:kern w:val="0"/>
+          <w:lang w:eastAsia="en-GB"/>
+          <w14:ligatures w14:val="none"/>
+        </w:rPr>
+        <w:t>Working Locally Commands</w:t>
       </w:r>
     </w:p>
     <w:p>
@@ -1264,22 +1266,1011 @@
           <w:szCs w:val="20"/>
           <w:lang w:eastAsia="en-GB"/>
         </w:rPr>
+        <w:t>git commit -am “Committing all the modified files” (</w:t>
+      </w:r>
+      <w:r>
+        <w:rPr>
+          <w:rFonts w:ascii="IBM Plex Sans" w:hAnsi="IBM Plex Sans" w:cs="Consolas"/>
+          <w:i/>
+          <w:iCs/>
+          <w:sz w:val="20"/>
+          <w:szCs w:val="20"/>
+          <w:lang w:eastAsia="en-GB"/>
+        </w:rPr>
+        <w:t>Skipping add command)</w:t>
+      </w:r>
+    </w:p>
+    <w:p>
+      <w:pPr>
+        <w:pStyle w:val="ListParagraph"/>
+        <w:numPr>
+          <w:ilvl w:val="0"/>
+          <w:numId w:val="5"/>
+        </w:numPr>
+        <w:rPr>
+          <w:rFonts w:ascii="Consolas" w:hAnsi="Consolas" w:cs="Consolas"/>
+          <w:sz w:val="20"/>
+          <w:szCs w:val="20"/>
+          <w:lang w:eastAsia="en-GB"/>
+        </w:rPr>
+      </w:pPr>
+      <w:r>
+        <w:rPr>
+          <w:rFonts w:ascii="Consolas" w:hAnsi="Consolas" w:cs="Consolas"/>
+          <w:sz w:val="20"/>
+          <w:szCs w:val="20"/>
+          <w:lang w:eastAsia="en-GB"/>
+        </w:rPr>
+        <w:t>git add . (</w:t>
+      </w:r>
+      <w:r>
+        <w:rPr>
+          <w:rFonts w:ascii="IBM Plex Sans" w:hAnsi="IBM Plex Sans" w:cs="Consolas"/>
+          <w:i/>
+          <w:iCs/>
+          <w:sz w:val="20"/>
+          <w:szCs w:val="20"/>
+          <w:lang w:eastAsia="en-GB"/>
+        </w:rPr>
+        <w:t>Adds all the modified file to the stagging env)</w:t>
+      </w:r>
+    </w:p>
+    <w:p>
+      <w:pPr>
+        <w:pStyle w:val="ListParagraph"/>
+        <w:numPr>
+          <w:ilvl w:val="0"/>
+          <w:numId w:val="5"/>
+        </w:numPr>
+        <w:rPr>
+          <w:rFonts w:ascii="Consolas" w:hAnsi="Consolas" w:cs="Consolas"/>
+          <w:sz w:val="20"/>
+          <w:szCs w:val="20"/>
+          <w:lang w:eastAsia="en-GB"/>
+        </w:rPr>
+      </w:pPr>
+      <w:r>
+        <w:rPr>
+          <w:rFonts w:ascii="Consolas" w:hAnsi="Consolas" w:cs="Consolas"/>
+          <w:sz w:val="20"/>
+          <w:szCs w:val="20"/>
+          <w:lang w:eastAsia="en-GB"/>
+        </w:rPr>
         <w:t>git commit -m “Coming all the modified files in the stagging env”</w:t>
       </w:r>
     </w:p>
     <w:p>
       <w:pPr>
+        <w:rPr>
+          <w:rFonts w:ascii="Consolas" w:hAnsi="Consolas" w:cs="Consolas"/>
+          <w:sz w:val="20"/>
+          <w:szCs w:val="20"/>
+          <w:lang w:eastAsia="en-GB"/>
+        </w:rPr>
+      </w:pPr>
+    </w:p>
+    <w:p>
+      <w:pPr>
+        <w:rPr>
+          <w:rFonts w:ascii="Consolas" w:hAnsi="Consolas" w:cs="Consolas"/>
+          <w:sz w:val="20"/>
+          <w:szCs w:val="20"/>
+          <w:lang w:eastAsia="en-GB"/>
+        </w:rPr>
+      </w:pPr>
+    </w:p>
+    <w:p>
+      <w:pPr>
+        <w:rPr>
+          <w:rFonts w:ascii="IBM Plex Sans" w:eastAsia="Times New Roman" w:hAnsi="IBM Plex Sans" w:cs="Times New Roman"/>
+          <w:b/>
+          <w:bCs/>
+          <w:color w:val="2D2F31"/>
+          <w:kern w:val="0"/>
+          <w:lang w:eastAsia="en-GB"/>
+          <w14:ligatures w14:val="none"/>
+        </w:rPr>
+      </w:pPr>
+      <w:r>
+        <w:rPr>
+          <w:rFonts w:ascii="IBM Plex Sans" w:eastAsia="Times New Roman" w:hAnsi="IBM Plex Sans" w:cs="Times New Roman"/>
+          <w:b/>
+          <w:bCs/>
+          <w:color w:val="2D2F31"/>
+          <w:kern w:val="0"/>
+          <w:lang w:eastAsia="en-GB"/>
+          <w14:ligatures w14:val="none"/>
+        </w:rPr>
+        <w:t>Getting Historical</w:t>
+      </w:r>
+    </w:p>
+    <w:p>
+      <w:pPr>
         <w:pStyle w:val="ListParagraph"/>
-        <w:rPr>
-          <w:rFonts w:ascii="Consolas" w:hAnsi="Consolas" w:cs="Consolas"/>
-          <w:sz w:val="20"/>
-          <w:szCs w:val="20"/>
-          <w:lang w:eastAsia="en-GB"/>
-        </w:rPr>
-      </w:pPr>
-    </w:p>
-    <w:p>
-      <w:pPr>
+        <w:numPr>
+          <w:ilvl w:val="0"/>
+          <w:numId w:val="5"/>
+        </w:numPr>
+        <w:rPr>
+          <w:rFonts w:ascii="Consolas" w:hAnsi="Consolas" w:cs="Consolas"/>
+          <w:sz w:val="20"/>
+          <w:szCs w:val="20"/>
+          <w:lang w:eastAsia="en-GB"/>
+        </w:rPr>
+      </w:pPr>
+      <w:r>
+        <w:rPr>
+          <w:rFonts w:ascii="Consolas" w:hAnsi="Consolas" w:cs="Consolas"/>
+          <w:sz w:val="20"/>
+          <w:szCs w:val="20"/>
+          <w:lang w:eastAsia="en-GB"/>
+        </w:rPr>
+        <w:t>git log</w:t>
+      </w:r>
+      <w:r>
+        <w:rPr>
+          <w:rFonts w:ascii="Consolas" w:hAnsi="Consolas" w:cs="Consolas"/>
+          <w:sz w:val="20"/>
+          <w:szCs w:val="20"/>
+          <w:lang w:eastAsia="en-GB"/>
+        </w:rPr>
+        <w:t xml:space="preserve"> (</w:t>
+      </w:r>
+      <w:r>
+        <w:rPr>
+          <w:rFonts w:ascii="IBM Plex Sans" w:hAnsi="IBM Plex Sans" w:cs="Consolas"/>
+          <w:i/>
+          <w:iCs/>
+          <w:sz w:val="20"/>
+          <w:szCs w:val="20"/>
+          <w:lang w:eastAsia="en-GB"/>
+        </w:rPr>
+        <w:t>gets the history of the changes made in the directory)</w:t>
+      </w:r>
+    </w:p>
+    <w:p>
+      <w:pPr>
+        <w:pStyle w:val="ListParagraph"/>
+        <w:numPr>
+          <w:ilvl w:val="0"/>
+          <w:numId w:val="5"/>
+        </w:numPr>
+        <w:rPr>
+          <w:rFonts w:ascii="Consolas" w:hAnsi="Consolas" w:cs="Consolas"/>
+          <w:sz w:val="20"/>
+          <w:szCs w:val="20"/>
+          <w:lang w:eastAsia="en-GB"/>
+        </w:rPr>
+      </w:pPr>
+      <w:r>
+        <w:rPr>
+          <w:rFonts w:ascii="Consolas" w:hAnsi="Consolas" w:cs="Consolas"/>
+          <w:sz w:val="20"/>
+          <w:szCs w:val="20"/>
+          <w:lang w:eastAsia="en-GB"/>
+        </w:rPr>
+        <w:t xml:space="preserve">git log </w:t>
+      </w:r>
+      <w:r>
+        <w:rPr>
+          <w:rFonts w:ascii="Consolas" w:hAnsi="Consolas" w:cs="Consolas"/>
+          <w:sz w:val="20"/>
+          <w:szCs w:val="20"/>
+          <w:lang w:eastAsia="en-GB"/>
+        </w:rPr>
+        <w:t>--online --graph --decorate --</w:t>
+      </w:r>
+      <w:proofErr w:type="spellStart"/>
+      <w:r>
+        <w:rPr>
+          <w:rFonts w:ascii="Consolas" w:hAnsi="Consolas" w:cs="Consolas"/>
+          <w:sz w:val="20"/>
+          <w:szCs w:val="20"/>
+          <w:lang w:eastAsia="en-GB"/>
+        </w:rPr>
+        <w:t>color</w:t>
+      </w:r>
+      <w:proofErr w:type="spellEnd"/>
+      <w:r>
+        <w:rPr>
+          <w:rFonts w:ascii="Consolas" w:hAnsi="Consolas" w:cs="Consolas"/>
+          <w:sz w:val="20"/>
+          <w:szCs w:val="20"/>
+          <w:lang w:eastAsia="en-GB"/>
+        </w:rPr>
+        <w:t xml:space="preserve"> </w:t>
+      </w:r>
+    </w:p>
+    <w:p>
+      <w:pPr>
+        <w:rPr>
+          <w:rFonts w:ascii="Consolas" w:hAnsi="Consolas" w:cs="Consolas"/>
+          <w:sz w:val="20"/>
+          <w:szCs w:val="20"/>
+          <w:lang w:eastAsia="en-GB"/>
+        </w:rPr>
+      </w:pPr>
+    </w:p>
+    <w:p>
+      <w:pPr>
+        <w:rPr>
+          <w:rFonts w:ascii="Consolas" w:hAnsi="Consolas" w:cs="Consolas"/>
+          <w:sz w:val="20"/>
+          <w:szCs w:val="20"/>
+          <w:lang w:eastAsia="en-GB"/>
+        </w:rPr>
+      </w:pPr>
+    </w:p>
+    <w:p>
+      <w:pPr>
+        <w:rPr>
+          <w:rFonts w:ascii="IBM Plex Sans" w:eastAsia="Times New Roman" w:hAnsi="IBM Plex Sans" w:cs="Times New Roman"/>
+          <w:b/>
+          <w:bCs/>
+          <w:color w:val="2D2F31"/>
+          <w:kern w:val="0"/>
+          <w:lang w:eastAsia="en-GB"/>
+          <w14:ligatures w14:val="none"/>
+        </w:rPr>
+      </w:pPr>
+      <w:r>
+        <w:rPr>
+          <w:rFonts w:ascii="IBM Plex Sans" w:eastAsia="Times New Roman" w:hAnsi="IBM Plex Sans" w:cs="Times New Roman"/>
+          <w:b/>
+          <w:bCs/>
+          <w:color w:val="2D2F31"/>
+          <w:kern w:val="0"/>
+          <w:lang w:eastAsia="en-GB"/>
+          <w14:ligatures w14:val="none"/>
+        </w:rPr>
+        <w:t>Removing files</w:t>
+      </w:r>
+    </w:p>
+    <w:p>
+      <w:pPr>
+        <w:pStyle w:val="ListParagraph"/>
+        <w:numPr>
+          <w:ilvl w:val="0"/>
+          <w:numId w:val="5"/>
+        </w:numPr>
+        <w:rPr>
+          <w:rFonts w:ascii="Consolas" w:hAnsi="Consolas" w:cs="Consolas"/>
+          <w:sz w:val="20"/>
+          <w:szCs w:val="20"/>
+          <w:lang w:eastAsia="en-GB"/>
+        </w:rPr>
+      </w:pPr>
+      <w:r>
+        <w:rPr>
+          <w:rFonts w:ascii="Consolas" w:hAnsi="Consolas" w:cs="Consolas"/>
+          <w:sz w:val="20"/>
+          <w:szCs w:val="20"/>
+          <w:lang w:eastAsia="en-GB"/>
+        </w:rPr>
+        <w:t>git rm file</w:t>
+      </w:r>
+    </w:p>
+    <w:p>
+      <w:pPr>
+        <w:pStyle w:val="ListParagraph"/>
+        <w:numPr>
+          <w:ilvl w:val="0"/>
+          <w:numId w:val="5"/>
+        </w:numPr>
+        <w:rPr>
+          <w:rFonts w:ascii="Consolas" w:hAnsi="Consolas" w:cs="Consolas"/>
+          <w:sz w:val="20"/>
+          <w:szCs w:val="20"/>
+          <w:lang w:eastAsia="en-GB"/>
+        </w:rPr>
+      </w:pPr>
+      <w:r>
+        <w:rPr>
+          <w:rFonts w:ascii="Consolas" w:hAnsi="Consolas" w:cs="Consolas"/>
+          <w:sz w:val="20"/>
+          <w:szCs w:val="20"/>
+          <w:lang w:eastAsia="en-GB"/>
+        </w:rPr>
+        <w:t>git commit -m “Deleting the file”</w:t>
+      </w:r>
+    </w:p>
+    <w:p>
+      <w:pPr>
+        <w:rPr>
+          <w:rFonts w:ascii="Consolas" w:hAnsi="Consolas" w:cs="Consolas"/>
+          <w:sz w:val="20"/>
+          <w:szCs w:val="20"/>
+          <w:lang w:eastAsia="en-GB"/>
+        </w:rPr>
+      </w:pPr>
+      <w:r>
+        <w:rPr>
+          <w:rFonts w:ascii="Consolas" w:hAnsi="Consolas" w:cs="Consolas"/>
+          <w:sz w:val="20"/>
+          <w:szCs w:val="20"/>
+          <w:lang w:eastAsia="en-GB"/>
+        </w:rPr>
+        <w:t>----------------------------------------------------------------------------------</w:t>
+      </w:r>
+    </w:p>
+    <w:p>
+      <w:pPr>
+        <w:pStyle w:val="ListParagraph"/>
+        <w:numPr>
+          <w:ilvl w:val="0"/>
+          <w:numId w:val="5"/>
+        </w:numPr>
+        <w:rPr>
+          <w:rFonts w:ascii="Consolas" w:hAnsi="Consolas" w:cs="Consolas"/>
+          <w:sz w:val="20"/>
+          <w:szCs w:val="20"/>
+          <w:lang w:eastAsia="en-GB"/>
+        </w:rPr>
+      </w:pPr>
+      <w:r>
+        <w:rPr>
+          <w:rFonts w:ascii="Consolas" w:hAnsi="Consolas" w:cs="Consolas"/>
+          <w:sz w:val="20"/>
+          <w:szCs w:val="20"/>
+          <w:lang w:eastAsia="en-GB"/>
+        </w:rPr>
+        <w:t>rm file</w:t>
+      </w:r>
+    </w:p>
+    <w:p>
+      <w:pPr>
+        <w:pStyle w:val="ListParagraph"/>
+        <w:numPr>
+          <w:ilvl w:val="0"/>
+          <w:numId w:val="5"/>
+        </w:numPr>
+        <w:rPr>
+          <w:rFonts w:ascii="Consolas" w:hAnsi="Consolas" w:cs="Consolas"/>
+          <w:sz w:val="20"/>
+          <w:szCs w:val="20"/>
+          <w:lang w:eastAsia="en-GB"/>
+        </w:rPr>
+      </w:pPr>
+      <w:r>
+        <w:rPr>
+          <w:rFonts w:ascii="Consolas" w:hAnsi="Consolas" w:cs="Consolas"/>
+          <w:sz w:val="20"/>
+          <w:szCs w:val="20"/>
+          <w:lang w:eastAsia="en-GB"/>
+        </w:rPr>
+        <w:t>git add -u</w:t>
+      </w:r>
+    </w:p>
+    <w:p>
+      <w:pPr>
+        <w:pStyle w:val="ListParagraph"/>
+        <w:numPr>
+          <w:ilvl w:val="0"/>
+          <w:numId w:val="5"/>
+        </w:numPr>
+        <w:rPr>
+          <w:rFonts w:ascii="Consolas" w:hAnsi="Consolas" w:cs="Consolas"/>
+          <w:sz w:val="20"/>
+          <w:szCs w:val="20"/>
+          <w:lang w:eastAsia="en-GB"/>
+        </w:rPr>
+      </w:pPr>
+      <w:r>
+        <w:rPr>
+          <w:rFonts w:ascii="Consolas" w:hAnsi="Consolas" w:cs="Consolas"/>
+          <w:sz w:val="20"/>
+          <w:szCs w:val="20"/>
+          <w:lang w:eastAsia="en-GB"/>
+        </w:rPr>
+        <w:t>git commit -m “Deleting the file using rm method”</w:t>
+      </w:r>
+    </w:p>
+    <w:p>
+      <w:pPr>
+        <w:pStyle w:val="ListParagraph"/>
+        <w:rPr>
+          <w:rFonts w:ascii="Consolas" w:hAnsi="Consolas" w:cs="Consolas"/>
+          <w:sz w:val="20"/>
+          <w:szCs w:val="20"/>
+          <w:lang w:eastAsia="en-GB"/>
+        </w:rPr>
+      </w:pPr>
+    </w:p>
+    <w:p>
+      <w:pPr>
+        <w:rPr>
+          <w:rFonts w:ascii="IBM Plex Sans" w:eastAsia="Times New Roman" w:hAnsi="IBM Plex Sans" w:cs="Times New Roman"/>
+          <w:b/>
+          <w:bCs/>
+          <w:color w:val="2D2F31"/>
+          <w:kern w:val="0"/>
+          <w:lang w:eastAsia="en-GB"/>
+          <w14:ligatures w14:val="none"/>
+        </w:rPr>
+      </w:pPr>
+      <w:r>
+        <w:rPr>
+          <w:rFonts w:ascii="IBM Plex Sans" w:eastAsia="Times New Roman" w:hAnsi="IBM Plex Sans" w:cs="Times New Roman"/>
+          <w:b/>
+          <w:bCs/>
+          <w:color w:val="2D2F31"/>
+          <w:kern w:val="0"/>
+          <w:lang w:eastAsia="en-GB"/>
+          <w14:ligatures w14:val="none"/>
+        </w:rPr>
+        <w:t>Moving files</w:t>
+      </w:r>
+    </w:p>
+    <w:p>
+      <w:pPr>
+        <w:pStyle w:val="ListParagraph"/>
+        <w:numPr>
+          <w:ilvl w:val="0"/>
+          <w:numId w:val="5"/>
+        </w:numPr>
+        <w:rPr>
+          <w:rFonts w:ascii="Consolas" w:hAnsi="Consolas" w:cs="Consolas"/>
+          <w:sz w:val="20"/>
+          <w:szCs w:val="20"/>
+          <w:lang w:eastAsia="en-GB"/>
+        </w:rPr>
+      </w:pPr>
+      <w:r>
+        <w:rPr>
+          <w:rFonts w:ascii="Consolas" w:hAnsi="Consolas" w:cs="Consolas"/>
+          <w:sz w:val="20"/>
+          <w:szCs w:val="20"/>
+          <w:lang w:eastAsia="en-GB"/>
+        </w:rPr>
+        <w:t xml:space="preserve">git mv file </w:t>
+      </w:r>
+      <w:proofErr w:type="spellStart"/>
+      <w:r>
+        <w:rPr>
+          <w:rFonts w:ascii="Consolas" w:hAnsi="Consolas" w:cs="Consolas"/>
+          <w:sz w:val="20"/>
+          <w:szCs w:val="20"/>
+          <w:lang w:eastAsia="en-GB"/>
+        </w:rPr>
+        <w:t>foldername</w:t>
+      </w:r>
+      <w:proofErr w:type="spellEnd"/>
+    </w:p>
+    <w:p>
+      <w:pPr>
+        <w:pStyle w:val="ListParagraph"/>
+        <w:numPr>
+          <w:ilvl w:val="0"/>
+          <w:numId w:val="5"/>
+        </w:numPr>
+        <w:rPr>
+          <w:rFonts w:ascii="Consolas" w:hAnsi="Consolas" w:cs="Consolas"/>
+          <w:sz w:val="20"/>
+          <w:szCs w:val="20"/>
+          <w:lang w:eastAsia="en-GB"/>
+        </w:rPr>
+      </w:pPr>
+      <w:r>
+        <w:rPr>
+          <w:rFonts w:ascii="Consolas" w:hAnsi="Consolas" w:cs="Consolas"/>
+          <w:sz w:val="20"/>
+          <w:szCs w:val="20"/>
+          <w:lang w:eastAsia="en-GB"/>
+        </w:rPr>
+        <w:t>git status</w:t>
+      </w:r>
+    </w:p>
+    <w:p>
+      <w:pPr>
+        <w:pStyle w:val="ListParagraph"/>
+        <w:numPr>
+          <w:ilvl w:val="0"/>
+          <w:numId w:val="5"/>
+        </w:numPr>
+        <w:rPr>
+          <w:rFonts w:ascii="Consolas" w:hAnsi="Consolas" w:cs="Consolas"/>
+          <w:sz w:val="20"/>
+          <w:szCs w:val="20"/>
+          <w:lang w:eastAsia="en-GB"/>
+        </w:rPr>
+      </w:pPr>
+      <w:r>
+        <w:rPr>
+          <w:rFonts w:ascii="Consolas" w:hAnsi="Consolas" w:cs="Consolas"/>
+          <w:sz w:val="20"/>
+          <w:szCs w:val="20"/>
+          <w:lang w:eastAsia="en-GB"/>
+        </w:rPr>
+        <w:t>git commit -m “moving file to new folder”</w:t>
+      </w:r>
+    </w:p>
+    <w:p>
+      <w:pPr>
+        <w:rPr>
+          <w:rFonts w:ascii="IBM Plex Sans" w:eastAsia="Times New Roman" w:hAnsi="IBM Plex Sans" w:cs="Times New Roman"/>
+          <w:b/>
+          <w:bCs/>
+          <w:color w:val="2D2F31"/>
+          <w:kern w:val="0"/>
+          <w:lang w:eastAsia="en-GB"/>
+          <w14:ligatures w14:val="none"/>
+        </w:rPr>
+      </w:pPr>
+      <w:r>
+        <w:rPr>
+          <w:rFonts w:ascii="IBM Plex Sans" w:eastAsia="Times New Roman" w:hAnsi="IBM Plex Sans" w:cs="Times New Roman"/>
+          <w:b/>
+          <w:bCs/>
+          <w:color w:val="2D2F31"/>
+          <w:kern w:val="0"/>
+          <w:lang w:eastAsia="en-GB"/>
+          <w14:ligatures w14:val="none"/>
+        </w:rPr>
+        <w:lastRenderedPageBreak/>
+        <w:t>Ignoring Files</w:t>
+      </w:r>
+    </w:p>
+    <w:p>
+      <w:pPr>
+        <w:pStyle w:val="ListParagraph"/>
+        <w:numPr>
+          <w:ilvl w:val="0"/>
+          <w:numId w:val="5"/>
+        </w:numPr>
+        <w:rPr>
+          <w:rFonts w:ascii="Consolas" w:hAnsi="Consolas" w:cs="Consolas"/>
+          <w:sz w:val="20"/>
+          <w:szCs w:val="20"/>
+          <w:lang w:eastAsia="en-GB"/>
+        </w:rPr>
+      </w:pPr>
+      <w:r>
+        <w:rPr>
+          <w:rFonts w:ascii="Consolas" w:hAnsi="Consolas" w:cs="Consolas"/>
+          <w:sz w:val="20"/>
+          <w:szCs w:val="20"/>
+          <w:lang w:eastAsia="en-GB"/>
+        </w:rPr>
+        <w:t>git mate .</w:t>
+      </w:r>
+      <w:proofErr w:type="spellStart"/>
+      <w:r>
+        <w:rPr>
+          <w:rFonts w:ascii="Consolas" w:hAnsi="Consolas" w:cs="Consolas"/>
+          <w:sz w:val="20"/>
+          <w:szCs w:val="20"/>
+          <w:lang w:eastAsia="en-GB"/>
+        </w:rPr>
+        <w:t>gitignore</w:t>
+      </w:r>
+      <w:proofErr w:type="spellEnd"/>
+    </w:p>
+    <w:p>
+      <w:pPr>
+        <w:pStyle w:val="ListParagraph"/>
+        <w:numPr>
+          <w:ilvl w:val="0"/>
+          <w:numId w:val="5"/>
+        </w:numPr>
+        <w:rPr>
+          <w:rFonts w:ascii="Consolas" w:hAnsi="Consolas" w:cs="Consolas"/>
+          <w:sz w:val="20"/>
+          <w:szCs w:val="20"/>
+          <w:lang w:eastAsia="en-GB"/>
+        </w:rPr>
+      </w:pPr>
+      <w:r>
+        <w:rPr>
+          <w:rFonts w:ascii="Consolas" w:hAnsi="Consolas" w:cs="Consolas"/>
+          <w:sz w:val="20"/>
+          <w:szCs w:val="20"/>
+          <w:lang w:eastAsia="en-GB"/>
+        </w:rPr>
+        <w:t>*.log (</w:t>
+      </w:r>
+      <w:r>
+        <w:rPr>
+          <w:rFonts w:ascii="IBM Plex Sans" w:hAnsi="IBM Plex Sans" w:cs="Consolas"/>
+          <w:i/>
+          <w:iCs/>
+          <w:sz w:val="20"/>
+          <w:szCs w:val="20"/>
+          <w:lang w:eastAsia="en-GB"/>
+        </w:rPr>
+        <w:t xml:space="preserve">add this line inside the </w:t>
+      </w:r>
+      <w:proofErr w:type="spellStart"/>
+      <w:r>
+        <w:rPr>
+          <w:rFonts w:ascii="IBM Plex Sans" w:hAnsi="IBM Plex Sans" w:cs="Consolas"/>
+          <w:i/>
+          <w:iCs/>
+          <w:sz w:val="20"/>
+          <w:szCs w:val="20"/>
+          <w:lang w:eastAsia="en-GB"/>
+        </w:rPr>
+        <w:t>gitignore</w:t>
+      </w:r>
+      <w:proofErr w:type="spellEnd"/>
+      <w:r>
+        <w:rPr>
+          <w:rFonts w:ascii="IBM Plex Sans" w:hAnsi="IBM Plex Sans" w:cs="Consolas"/>
+          <w:i/>
+          <w:iCs/>
+          <w:sz w:val="20"/>
+          <w:szCs w:val="20"/>
+          <w:lang w:eastAsia="en-GB"/>
+        </w:rPr>
+        <w:t xml:space="preserve"> file which will ignore all the files with .log within the folder)</w:t>
+      </w:r>
+    </w:p>
+    <w:p>
+      <w:pPr>
+        <w:rPr>
+          <w:rFonts w:ascii="Consolas" w:hAnsi="Consolas" w:cs="Consolas"/>
+          <w:sz w:val="20"/>
+          <w:szCs w:val="20"/>
+          <w:lang w:eastAsia="en-GB"/>
+        </w:rPr>
+      </w:pPr>
+    </w:p>
+    <w:p>
+      <w:pPr>
+        <w:rPr>
+          <w:rFonts w:ascii="IBM Plex Sans" w:eastAsia="Times New Roman" w:hAnsi="IBM Plex Sans" w:cs="Times New Roman"/>
+          <w:b/>
+          <w:bCs/>
+          <w:color w:val="2D2F31"/>
+          <w:kern w:val="0"/>
+          <w:lang w:eastAsia="en-GB"/>
+          <w14:ligatures w14:val="none"/>
+        </w:rPr>
+      </w:pPr>
+      <w:r>
+        <w:rPr>
+          <w:rFonts w:ascii="IBM Plex Sans" w:eastAsia="Times New Roman" w:hAnsi="IBM Plex Sans" w:cs="Times New Roman"/>
+          <w:b/>
+          <w:bCs/>
+          <w:color w:val="2D2F31"/>
+          <w:kern w:val="0"/>
+          <w:lang w:eastAsia="en-GB"/>
+          <w14:ligatures w14:val="none"/>
+        </w:rPr>
+        <w:t>Setting Up SSH Authentication</w:t>
+      </w:r>
+    </w:p>
+    <w:p>
+      <w:pPr>
+        <w:pStyle w:val="ListParagraph"/>
+        <w:numPr>
+          <w:ilvl w:val="0"/>
+          <w:numId w:val="5"/>
+        </w:numPr>
+        <w:rPr>
+          <w:rFonts w:ascii="Consolas" w:hAnsi="Consolas" w:cs="Consolas"/>
+          <w:sz w:val="20"/>
+          <w:szCs w:val="20"/>
+          <w:lang w:eastAsia="en-GB"/>
+        </w:rPr>
+      </w:pPr>
+      <w:r>
+        <w:rPr>
+          <w:rFonts w:ascii="Consolas" w:hAnsi="Consolas" w:cs="Consolas"/>
+          <w:sz w:val="20"/>
+          <w:szCs w:val="20"/>
+          <w:lang w:eastAsia="en-GB"/>
+        </w:rPr>
+        <w:t>cd ~</w:t>
+      </w:r>
+    </w:p>
+    <w:p>
+      <w:pPr>
+        <w:pStyle w:val="ListParagraph"/>
+        <w:numPr>
+          <w:ilvl w:val="0"/>
+          <w:numId w:val="5"/>
+        </w:numPr>
+        <w:rPr>
+          <w:rFonts w:ascii="Consolas" w:hAnsi="Consolas" w:cs="Consolas"/>
+          <w:sz w:val="20"/>
+          <w:szCs w:val="20"/>
+          <w:lang w:eastAsia="en-GB"/>
+        </w:rPr>
+      </w:pPr>
+      <w:r>
+        <w:rPr>
+          <w:rFonts w:ascii="Consolas" w:hAnsi="Consolas" w:cs="Consolas"/>
+          <w:sz w:val="20"/>
+          <w:szCs w:val="20"/>
+          <w:lang w:eastAsia="en-GB"/>
+        </w:rPr>
+        <w:t>cd .</w:t>
+      </w:r>
+      <w:proofErr w:type="spellStart"/>
+      <w:r>
+        <w:rPr>
+          <w:rFonts w:ascii="Consolas" w:hAnsi="Consolas" w:cs="Consolas"/>
+          <w:sz w:val="20"/>
+          <w:szCs w:val="20"/>
+          <w:lang w:eastAsia="en-GB"/>
+        </w:rPr>
+        <w:t>ssh</w:t>
+      </w:r>
+      <w:proofErr w:type="spellEnd"/>
+    </w:p>
+    <w:p>
+      <w:pPr>
+        <w:pStyle w:val="ListParagraph"/>
+        <w:numPr>
+          <w:ilvl w:val="0"/>
+          <w:numId w:val="5"/>
+        </w:numPr>
+        <w:rPr>
+          <w:rFonts w:ascii="Consolas" w:hAnsi="Consolas" w:cs="Consolas"/>
+          <w:sz w:val="20"/>
+          <w:szCs w:val="20"/>
+          <w:lang w:eastAsia="en-GB"/>
+        </w:rPr>
+      </w:pPr>
+      <w:proofErr w:type="spellStart"/>
+      <w:r>
+        <w:rPr>
+          <w:rFonts w:ascii="Consolas" w:hAnsi="Consolas" w:cs="Consolas"/>
+          <w:sz w:val="20"/>
+          <w:szCs w:val="20"/>
+          <w:lang w:eastAsia="en-GB"/>
+        </w:rPr>
+        <w:t>mkdir</w:t>
+      </w:r>
+      <w:proofErr w:type="spellEnd"/>
+      <w:r>
+        <w:rPr>
+          <w:rFonts w:ascii="Consolas" w:hAnsi="Consolas" w:cs="Consolas"/>
+          <w:sz w:val="20"/>
+          <w:szCs w:val="20"/>
+          <w:lang w:eastAsia="en-GB"/>
+        </w:rPr>
+        <w:t xml:space="preserve"> .</w:t>
+      </w:r>
+      <w:proofErr w:type="spellStart"/>
+      <w:r>
+        <w:rPr>
+          <w:rFonts w:ascii="Consolas" w:hAnsi="Consolas" w:cs="Consolas"/>
+          <w:sz w:val="20"/>
+          <w:szCs w:val="20"/>
+          <w:lang w:eastAsia="en-GB"/>
+        </w:rPr>
+        <w:t>ssh</w:t>
+      </w:r>
+      <w:proofErr w:type="spellEnd"/>
+    </w:p>
+    <w:p>
+      <w:pPr>
+        <w:pStyle w:val="ListParagraph"/>
+        <w:numPr>
+          <w:ilvl w:val="0"/>
+          <w:numId w:val="5"/>
+        </w:numPr>
+        <w:rPr>
+          <w:rFonts w:ascii="Consolas" w:hAnsi="Consolas" w:cs="Consolas"/>
+          <w:sz w:val="20"/>
+          <w:szCs w:val="20"/>
+          <w:lang w:eastAsia="en-GB"/>
+        </w:rPr>
+      </w:pPr>
+      <w:r>
+        <w:rPr>
+          <w:rFonts w:ascii="Consolas" w:hAnsi="Consolas" w:cs="Consolas"/>
+          <w:sz w:val="20"/>
+          <w:szCs w:val="20"/>
+          <w:lang w:eastAsia="en-GB"/>
+        </w:rPr>
+        <w:t>cd .</w:t>
+      </w:r>
+      <w:proofErr w:type="spellStart"/>
+      <w:r>
+        <w:rPr>
+          <w:rFonts w:ascii="Consolas" w:hAnsi="Consolas" w:cs="Consolas"/>
+          <w:sz w:val="20"/>
+          <w:szCs w:val="20"/>
+          <w:lang w:eastAsia="en-GB"/>
+        </w:rPr>
+        <w:t>ssh</w:t>
+      </w:r>
+      <w:proofErr w:type="spellEnd"/>
+    </w:p>
+    <w:p>
+      <w:pPr>
+        <w:pStyle w:val="ListParagraph"/>
+        <w:numPr>
+          <w:ilvl w:val="0"/>
+          <w:numId w:val="5"/>
+        </w:numPr>
+        <w:rPr>
+          <w:rFonts w:ascii="Consolas" w:hAnsi="Consolas" w:cs="Consolas"/>
+          <w:sz w:val="20"/>
+          <w:szCs w:val="20"/>
+          <w:lang w:eastAsia="en-GB"/>
+        </w:rPr>
+      </w:pPr>
+      <w:proofErr w:type="spellStart"/>
+      <w:r>
+        <w:rPr>
+          <w:rFonts w:ascii="Consolas" w:hAnsi="Consolas" w:cs="Consolas"/>
+          <w:sz w:val="20"/>
+          <w:szCs w:val="20"/>
+          <w:lang w:eastAsia="en-GB"/>
+        </w:rPr>
+        <w:t>ssh</w:t>
+      </w:r>
+      <w:proofErr w:type="spellEnd"/>
+      <w:r>
+        <w:rPr>
+          <w:rFonts w:ascii="Consolas" w:hAnsi="Consolas" w:cs="Consolas"/>
+          <w:sz w:val="20"/>
+          <w:szCs w:val="20"/>
+          <w:lang w:eastAsia="en-GB"/>
+        </w:rPr>
+        <w:t xml:space="preserve">-keygen -t </w:t>
+      </w:r>
+      <w:proofErr w:type="spellStart"/>
+      <w:r>
+        <w:rPr>
+          <w:rFonts w:ascii="Consolas" w:hAnsi="Consolas" w:cs="Consolas"/>
+          <w:sz w:val="20"/>
+          <w:szCs w:val="20"/>
+          <w:lang w:eastAsia="en-GB"/>
+        </w:rPr>
+        <w:t>rsa</w:t>
+      </w:r>
+      <w:proofErr w:type="spellEnd"/>
+      <w:r>
+        <w:rPr>
+          <w:rFonts w:ascii="Consolas" w:hAnsi="Consolas" w:cs="Consolas"/>
+          <w:sz w:val="20"/>
+          <w:szCs w:val="20"/>
+          <w:lang w:eastAsia="en-GB"/>
+        </w:rPr>
+        <w:t xml:space="preserve"> -C </w:t>
+      </w:r>
+      <w:r>
+        <w:rPr>
+          <w:rFonts w:ascii="Consolas" w:hAnsi="Consolas" w:cs="Consolas"/>
+          <w:sz w:val="20"/>
+          <w:szCs w:val="20"/>
+          <w:lang w:eastAsia="en-GB"/>
+        </w:rPr>
+        <w:t>“</w:t>
+      </w:r>
+      <w:hyperlink r:id="rId6" w:history="1">
+        <w:r>
+          <w:rPr>
+            <w:rStyle w:val="Hyperlink"/>
+            <w:rFonts w:ascii="Consolas" w:hAnsi="Consolas" w:cs="Consolas"/>
+            <w:sz w:val="20"/>
+            <w:szCs w:val="20"/>
+            <w:lang w:eastAsia="en-GB"/>
+          </w:rPr>
+          <w:t>albert.sunild@gmail.com</w:t>
+        </w:r>
+      </w:hyperlink>
+      <w:r>
+        <w:rPr>
+          <w:rFonts w:ascii="Consolas" w:hAnsi="Consolas" w:cs="Consolas"/>
+          <w:sz w:val="20"/>
+          <w:szCs w:val="20"/>
+          <w:lang w:eastAsia="en-GB"/>
+        </w:rPr>
+        <w:t>”</w:t>
+      </w:r>
+    </w:p>
+    <w:p>
+      <w:pPr>
+        <w:pStyle w:val="ListParagraph"/>
+        <w:numPr>
+          <w:ilvl w:val="0"/>
+          <w:numId w:val="5"/>
+        </w:numPr>
+        <w:rPr>
+          <w:rFonts w:ascii="Consolas" w:hAnsi="Consolas" w:cs="Consolas"/>
+          <w:sz w:val="20"/>
+          <w:szCs w:val="20"/>
+          <w:lang w:eastAsia="en-GB"/>
+        </w:rPr>
+      </w:pPr>
+      <w:r>
+        <w:rPr>
+          <w:rFonts w:ascii="Consolas" w:hAnsi="Consolas" w:cs="Consolas"/>
+          <w:sz w:val="20"/>
+          <w:szCs w:val="20"/>
+          <w:lang w:eastAsia="en-GB"/>
+        </w:rPr>
+        <w:t>mate is_rsa.pub</w:t>
+      </w:r>
+    </w:p>
+    <w:p>
+      <w:pPr>
+        <w:pStyle w:val="ListParagraph"/>
+        <w:numPr>
+          <w:ilvl w:val="0"/>
+          <w:numId w:val="5"/>
+        </w:numPr>
+        <w:rPr>
+          <w:rFonts w:ascii="Consolas" w:hAnsi="Consolas" w:cs="Consolas"/>
+          <w:sz w:val="20"/>
+          <w:szCs w:val="20"/>
+          <w:lang w:eastAsia="en-GB"/>
+        </w:rPr>
+      </w:pPr>
+      <w:proofErr w:type="spellStart"/>
+      <w:r>
+        <w:rPr>
+          <w:rFonts w:ascii="Consolas" w:hAnsi="Consolas" w:cs="Consolas"/>
+          <w:sz w:val="20"/>
+          <w:szCs w:val="20"/>
+          <w:lang w:eastAsia="en-GB"/>
+        </w:rPr>
+        <w:t>ssh</w:t>
+      </w:r>
+      <w:proofErr w:type="spellEnd"/>
+      <w:r>
+        <w:rPr>
+          <w:rFonts w:ascii="Consolas" w:hAnsi="Consolas" w:cs="Consolas"/>
+          <w:sz w:val="20"/>
+          <w:szCs w:val="20"/>
+          <w:lang w:eastAsia="en-GB"/>
+        </w:rPr>
+        <w:t xml:space="preserve"> -T git@github.com</w:t>
+      </w:r>
+    </w:p>
+    <w:p>
+      <w:pPr>
+        <w:pStyle w:val="ListParagraph"/>
+        <w:rPr>
+          <w:rFonts w:ascii="Consolas" w:hAnsi="Consolas" w:cs="Consolas"/>
+          <w:sz w:val="20"/>
+          <w:szCs w:val="20"/>
+          <w:lang w:eastAsia="en-GB"/>
+        </w:rPr>
+      </w:pPr>
+    </w:p>
+    <w:p>
+      <w:pPr>
+        <w:rPr>
+          <w:rFonts w:ascii="IBM Plex Sans" w:eastAsia="Times New Roman" w:hAnsi="IBM Plex Sans" w:cs="Times New Roman"/>
+          <w:b/>
+          <w:bCs/>
+          <w:color w:val="2D2F31"/>
+          <w:kern w:val="0"/>
+          <w:lang w:eastAsia="en-GB"/>
+          <w14:ligatures w14:val="none"/>
+        </w:rPr>
+      </w:pPr>
+    </w:p>
+    <w:p>
+      <w:pPr>
+        <w:rPr>
+          <w:rFonts w:ascii="Consolas" w:hAnsi="Consolas" w:cs="Consolas"/>
+          <w:sz w:val="20"/>
+          <w:szCs w:val="20"/>
+          <w:lang w:eastAsia="en-GB"/>
+        </w:rPr>
+      </w:pPr>
+    </w:p>
+    <w:p>
+      <w:pPr>
+        <w:pStyle w:val="ListParagraph"/>
+        <w:rPr>
+          <w:rFonts w:ascii="Consolas" w:hAnsi="Consolas" w:cs="Consolas"/>
+          <w:sz w:val="20"/>
+          <w:szCs w:val="20"/>
+          <w:lang w:eastAsia="en-GB"/>
+        </w:rPr>
+      </w:pPr>
+    </w:p>
+    <w:p>
+      <w:pPr>
+        <w:pStyle w:val="ListParagraph"/>
         <w:rPr>
           <w:rFonts w:ascii="Consolas" w:hAnsi="Consolas" w:cs="Consolas"/>
           <w:sz w:val="20"/>
@@ -2670,6 +3661,89 @@
       <w:shd w:val="clear" w:color="auto" w:fill="E1DFDD"/>
     </w:rPr>
   </w:style>
+  <w:style w:type="character" w:customStyle="1" w:styleId="nt">
+    <w:name w:val="nt"/>
+    <w:basedOn w:val="DefaultParagraphFont"/>
+    <w:rsid w:val="00010861"/>
+  </w:style>
+  <w:style w:type="character" w:customStyle="1" w:styleId="p">
+    <w:name w:val="p"/>
+    <w:basedOn w:val="DefaultParagraphFont"/>
+    <w:rsid w:val="00010861"/>
+  </w:style>
+  <w:style w:type="character" w:customStyle="1" w:styleId="w">
+    <w:name w:val="w"/>
+    <w:basedOn w:val="DefaultParagraphFont"/>
+    <w:rsid w:val="00010861"/>
+  </w:style>
+  <w:style w:type="character" w:customStyle="1" w:styleId="l">
+    <w:name w:val="l"/>
+    <w:basedOn w:val="DefaultParagraphFont"/>
+    <w:rsid w:val="00010861"/>
+  </w:style>
+  <w:style w:type="paragraph" w:styleId="HTMLPreformatted">
+    <w:name w:val="HTML Preformatted"/>
+    <w:basedOn w:val="Normal"/>
+    <w:link w:val="HTMLPreformattedChar"/>
+    <w:uiPriority w:val="99"/>
+    <w:semiHidden/>
+    <w:unhideWhenUsed/>
+    <w:rsid w:val="002608DE"/>
+    <w:pPr>
+      <w:tabs>
+        <w:tab w:val="left" w:pos="916"/>
+        <w:tab w:val="left" w:pos="1832"/>
+        <w:tab w:val="left" w:pos="2748"/>
+        <w:tab w:val="left" w:pos="3664"/>
+        <w:tab w:val="left" w:pos="4580"/>
+        <w:tab w:val="left" w:pos="5496"/>
+        <w:tab w:val="left" w:pos="6412"/>
+        <w:tab w:val="left" w:pos="7328"/>
+        <w:tab w:val="left" w:pos="8244"/>
+        <w:tab w:val="left" w:pos="9160"/>
+        <w:tab w:val="left" w:pos="10076"/>
+        <w:tab w:val="left" w:pos="10992"/>
+        <w:tab w:val="left" w:pos="11908"/>
+        <w:tab w:val="left" w:pos="12824"/>
+        <w:tab w:val="left" w:pos="13740"/>
+        <w:tab w:val="left" w:pos="14656"/>
+      </w:tabs>
+    </w:pPr>
+    <w:rPr>
+      <w:rFonts w:ascii="Courier New" w:eastAsia="Times New Roman" w:hAnsi="Courier New" w:cs="Courier New"/>
+      <w:kern w:val="0"/>
+      <w:sz w:val="20"/>
+      <w:szCs w:val="20"/>
+      <w:lang w:eastAsia="en-GB"/>
+      <w14:ligatures w14:val="none"/>
+    </w:rPr>
+  </w:style>
+  <w:style w:type="character" w:customStyle="1" w:styleId="HTMLPreformattedChar">
+    <w:name w:val="HTML Preformatted Char"/>
+    <w:basedOn w:val="DefaultParagraphFont"/>
+    <w:link w:val="HTMLPreformatted"/>
+    <w:uiPriority w:val="99"/>
+    <w:semiHidden/>
+    <w:rsid w:val="002608DE"/>
+    <w:rPr>
+      <w:rFonts w:ascii="Courier New" w:eastAsia="Times New Roman" w:hAnsi="Courier New" w:cs="Courier New"/>
+      <w:kern w:val="0"/>
+      <w:sz w:val="20"/>
+      <w:szCs w:val="20"/>
+      <w:lang w:eastAsia="en-GB"/>
+      <w14:ligatures w14:val="none"/>
+    </w:rPr>
+  </w:style>
+  <w:style w:type="character" w:customStyle="1" w:styleId="pun">
+    <w:name w:val="pun"/>
+    <w:basedOn w:val="DefaultParagraphFont"/>
+    <w:rsid w:val="002608DE"/>
+  </w:style>
+  <w:style w:type="character" w:customStyle="1" w:styleId="str">
+    <w:name w:val="str"/>
+    <w:basedOn w:val="DefaultParagraphFont"/>
+    <w:rsid w:val="002608DE"/>
+  </w:style>
 </w:styles>
 </file>
 

</xml_diff>

<commit_message>
Add push and clone commands
</commit_message>
<xml_diff>
--- a/GitCommands.docx
+++ b/GitCommands.docx
@@ -2258,6 +2258,30 @@
           <w:numId w:val="5"/>
         </w:numPr>
         <w:rPr>
+          <w:rFonts w:ascii="IBM Plex Sans" w:hAnsi="IBM Plex Sans" w:cs="Consolas"/>
+          <w:i/>
+          <w:iCs/>
+          <w:sz w:val="20"/>
+          <w:szCs w:val="20"/>
+          <w:lang w:eastAsia="en-GB"/>
+        </w:rPr>
+      </w:pPr>
+      <w:r>
+        <w:rPr>
+          <w:rFonts w:ascii="IBM Plex Sans" w:hAnsi="IBM Plex Sans" w:cs="Consolas"/>
+          <w:i/>
+          <w:iCs/>
+          <w:sz w:val="20"/>
+          <w:szCs w:val="20"/>
+          <w:lang w:eastAsia="en-GB"/>
+        </w:rPr>
+        <w:t>Earlier the default branch was “master” as default. Git version 2.28 and later the default branch is “main”.</w:t>
+      </w:r>
+    </w:p>
+    <w:p>
+      <w:pPr>
+        <w:pStyle w:val="ListParagraph"/>
+        <w:rPr>
           <w:rFonts w:ascii="IBM Plex Sans" w:eastAsia="Times New Roman" w:hAnsi="IBM Plex Sans" w:cs="Times New Roman"/>
           <w:b/>
           <w:bCs/>
@@ -2267,7 +2291,9 @@
           <w14:ligatures w14:val="none"/>
         </w:rPr>
       </w:pPr>
-      <w:r>
+    </w:p>
+    <w:p>
+      <w:pPr>
         <w:rPr>
           <w:rFonts w:ascii="IBM Plex Sans" w:eastAsia="Times New Roman" w:hAnsi="IBM Plex Sans" w:cs="Times New Roman"/>
           <w:b/>
@@ -2277,16 +2303,8 @@
           <w:lang w:eastAsia="en-GB"/>
           <w14:ligatures w14:val="none"/>
         </w:rPr>
-        <w:t>Earlier the default branch was “master” as default. Git version 2.28 and later the default branch is “main”.</w:t>
-      </w:r>
-    </w:p>
-    <w:p>
-      <w:pPr>
-        <w:pStyle w:val="ListParagraph"/>
-        <w:numPr>
-          <w:ilvl w:val="0"/>
-          <w:numId w:val="5"/>
-        </w:numPr>
+      </w:pPr>
+      <w:r>
         <w:rPr>
           <w:rFonts w:ascii="IBM Plex Sans" w:eastAsia="Times New Roman" w:hAnsi="IBM Plex Sans" w:cs="Times New Roman"/>
           <w:b/>
@@ -2296,13 +2314,143 @@
           <w:lang w:eastAsia="en-GB"/>
           <w14:ligatures w14:val="none"/>
         </w:rPr>
-      </w:pPr>
-    </w:p>
-    <w:p>
-      <w:pPr>
-        <w:pStyle w:val="ListParagraph"/>
-        <w:rPr>
-          <w:rFonts w:ascii="Consolas" w:hAnsi="Consolas" w:cs="Consolas"/>
+        <w:t>How to change the branch name in the UI</w:t>
+      </w:r>
+    </w:p>
+    <w:p>
+      <w:pPr>
+        <w:pStyle w:val="ListParagraph"/>
+        <w:numPr>
+          <w:ilvl w:val="0"/>
+          <w:numId w:val="5"/>
+        </w:numPr>
+        <w:rPr>
+          <w:rFonts w:ascii="IBM Plex Sans" w:hAnsi="IBM Plex Sans" w:cs="Consolas"/>
+          <w:i/>
+          <w:iCs/>
+          <w:sz w:val="20"/>
+          <w:szCs w:val="20"/>
+          <w:lang w:eastAsia="en-GB"/>
+        </w:rPr>
+      </w:pPr>
+      <w:r>
+        <w:rPr>
+          <w:rFonts w:ascii="IBM Plex Sans" w:hAnsi="IBM Plex Sans" w:cs="Consolas"/>
+          <w:i/>
+          <w:iCs/>
+          <w:sz w:val="20"/>
+          <w:szCs w:val="20"/>
+          <w:lang w:eastAsia="en-GB"/>
+        </w:rPr>
+        <w:t xml:space="preserve">Go to profile </w:t>
+      </w:r>
+      <w:r>
+        <w:rPr>
+          <w:rFonts w:ascii="IBM Plex Sans" w:hAnsi="IBM Plex Sans" w:cs="Consolas"/>
+          <w:i/>
+          <w:iCs/>
+          <w:sz w:val="20"/>
+          <w:szCs w:val="20"/>
+          <w:lang w:eastAsia="en-GB"/>
+        </w:rPr>
+        <w:sym w:font="Wingdings" w:char="F0E0"/>
+      </w:r>
+      <w:r>
+        <w:rPr>
+          <w:rFonts w:ascii="IBM Plex Sans" w:hAnsi="IBM Plex Sans" w:cs="Consolas"/>
+          <w:i/>
+          <w:iCs/>
+          <w:sz w:val="20"/>
+          <w:szCs w:val="20"/>
+          <w:lang w:eastAsia="en-GB"/>
+        </w:rPr>
+        <w:t xml:space="preserve"> Settings </w:t>
+      </w:r>
+      <w:r>
+        <w:rPr>
+          <w:rFonts w:ascii="IBM Plex Sans" w:hAnsi="IBM Plex Sans" w:cs="Consolas"/>
+          <w:i/>
+          <w:iCs/>
+          <w:sz w:val="20"/>
+          <w:szCs w:val="20"/>
+          <w:lang w:eastAsia="en-GB"/>
+        </w:rPr>
+        <w:sym w:font="Wingdings" w:char="F0E0"/>
+      </w:r>
+      <w:r>
+        <w:rPr>
+          <w:rFonts w:ascii="IBM Plex Sans" w:hAnsi="IBM Plex Sans" w:cs="Consolas"/>
+          <w:i/>
+          <w:iCs/>
+          <w:sz w:val="20"/>
+          <w:szCs w:val="20"/>
+          <w:lang w:eastAsia="en-GB"/>
+        </w:rPr>
+        <w:t xml:space="preserve"> Repositories </w:t>
+      </w:r>
+      <w:r>
+        <w:rPr>
+          <w:rFonts w:ascii="IBM Plex Sans" w:hAnsi="IBM Plex Sans" w:cs="Consolas"/>
+          <w:i/>
+          <w:iCs/>
+          <w:sz w:val="20"/>
+          <w:szCs w:val="20"/>
+          <w:lang w:eastAsia="en-GB"/>
+        </w:rPr>
+        <w:sym w:font="Wingdings" w:char="F0E0"/>
+      </w:r>
+      <w:r>
+        <w:rPr>
+          <w:rFonts w:ascii="IBM Plex Sans" w:hAnsi="IBM Plex Sans" w:cs="Consolas"/>
+          <w:i/>
+          <w:iCs/>
+          <w:sz w:val="20"/>
+          <w:szCs w:val="20"/>
+          <w:lang w:eastAsia="en-GB"/>
+        </w:rPr>
+        <w:t xml:space="preserve"> Repository default branch </w:t>
+      </w:r>
+      <w:r>
+        <w:rPr>
+          <w:rFonts w:ascii="IBM Plex Sans" w:hAnsi="IBM Plex Sans" w:cs="Consolas"/>
+          <w:i/>
+          <w:iCs/>
+          <w:sz w:val="20"/>
+          <w:szCs w:val="20"/>
+          <w:lang w:eastAsia="en-GB"/>
+        </w:rPr>
+        <w:sym w:font="Wingdings" w:char="F0E0"/>
+      </w:r>
+      <w:r>
+        <w:rPr>
+          <w:rFonts w:ascii="IBM Plex Sans" w:hAnsi="IBM Plex Sans" w:cs="Consolas"/>
+          <w:i/>
+          <w:iCs/>
+          <w:sz w:val="20"/>
+          <w:szCs w:val="20"/>
+          <w:lang w:eastAsia="en-GB"/>
+        </w:rPr>
+        <w:t xml:space="preserve"> provide branch name</w:t>
+      </w:r>
+      <w:r>
+        <w:rPr>
+          <w:rFonts w:ascii="IBM Plex Sans" w:hAnsi="IBM Plex Sans" w:cs="Consolas"/>
+          <w:i/>
+          <w:iCs/>
+          <w:sz w:val="20"/>
+          <w:szCs w:val="20"/>
+          <w:lang w:eastAsia="en-GB"/>
+        </w:rPr>
+        <w:t xml:space="preserve"> accordingly</w:t>
+      </w:r>
+    </w:p>
+    <w:p>
+      <w:pPr>
+        <w:pStyle w:val="ListParagraph"/>
+        <w:rPr>
+          <w:rFonts w:ascii="IBM Plex Sans" w:hAnsi="IBM Plex Sans" w:cs="Consolas"/>
+          <w:i/>
+          <w:iCs/>
           <w:sz w:val="20"/>
           <w:szCs w:val="20"/>
           <w:lang w:eastAsia="en-GB"/>
@@ -2321,20 +2469,334 @@
           <w14:ligatures w14:val="none"/>
         </w:rPr>
       </w:pPr>
-    </w:p>
-    <w:p>
-      <w:pPr>
-        <w:rPr>
-          <w:rFonts w:ascii="Consolas" w:hAnsi="Consolas" w:cs="Consolas"/>
-          <w:sz w:val="20"/>
-          <w:szCs w:val="20"/>
-          <w:lang w:eastAsia="en-GB"/>
-        </w:rPr>
-      </w:pPr>
-    </w:p>
-    <w:p>
-      <w:pPr>
-        <w:pStyle w:val="ListParagraph"/>
+      <w:r>
+        <w:rPr>
+          <w:rFonts w:ascii="IBM Plex Sans" w:eastAsia="Times New Roman" w:hAnsi="IBM Plex Sans" w:cs="Times New Roman"/>
+          <w:b/>
+          <w:bCs/>
+          <w:color w:val="2D2F31"/>
+          <w:kern w:val="0"/>
+          <w:lang w:eastAsia="en-GB"/>
+          <w14:ligatures w14:val="none"/>
+        </w:rPr>
+        <w:t>How to change the branch name through terminal</w:t>
+      </w:r>
+    </w:p>
+    <w:p>
+      <w:pPr>
+        <w:pStyle w:val="ListParagraph"/>
+        <w:numPr>
+          <w:ilvl w:val="0"/>
+          <w:numId w:val="5"/>
+        </w:numPr>
+        <w:rPr>
+          <w:rFonts w:ascii="Consolas" w:hAnsi="Consolas" w:cs="Consolas"/>
+          <w:sz w:val="20"/>
+          <w:szCs w:val="20"/>
+          <w:lang w:eastAsia="en-GB"/>
+        </w:rPr>
+      </w:pPr>
+      <w:r>
+        <w:rPr>
+          <w:rFonts w:ascii="Consolas" w:hAnsi="Consolas" w:cs="Consolas"/>
+          <w:sz w:val="20"/>
+          <w:szCs w:val="20"/>
+          <w:lang w:eastAsia="en-GB"/>
+        </w:rPr>
+        <w:t>git branch -m main</w:t>
+      </w:r>
+    </w:p>
+    <w:p>
+      <w:pPr>
+        <w:pStyle w:val="ListParagraph"/>
+        <w:numPr>
+          <w:ilvl w:val="0"/>
+          <w:numId w:val="5"/>
+        </w:numPr>
+        <w:rPr>
+          <w:rFonts w:ascii="Consolas" w:hAnsi="Consolas" w:cs="Consolas"/>
+          <w:sz w:val="20"/>
+          <w:szCs w:val="20"/>
+          <w:lang w:eastAsia="en-GB"/>
+        </w:rPr>
+      </w:pPr>
+      <w:r>
+        <w:rPr>
+          <w:rFonts w:ascii="Consolas" w:hAnsi="Consolas" w:cs="Consolas"/>
+          <w:sz w:val="20"/>
+          <w:szCs w:val="20"/>
+          <w:lang w:eastAsia="en-GB"/>
+        </w:rPr>
+        <w:t xml:space="preserve">git </w:t>
+      </w:r>
+      <w:proofErr w:type="spellStart"/>
+      <w:r>
+        <w:rPr>
+          <w:rFonts w:ascii="Consolas" w:hAnsi="Consolas" w:cs="Consolas"/>
+          <w:sz w:val="20"/>
+          <w:szCs w:val="20"/>
+          <w:lang w:eastAsia="en-GB"/>
+        </w:rPr>
+        <w:t>init</w:t>
+      </w:r>
+      <w:proofErr w:type="spellEnd"/>
+      <w:r>
+        <w:rPr>
+          <w:rFonts w:ascii="Consolas" w:hAnsi="Consolas" w:cs="Consolas"/>
+          <w:sz w:val="20"/>
+          <w:szCs w:val="20"/>
+          <w:lang w:eastAsia="en-GB"/>
+        </w:rPr>
+        <w:t xml:space="preserve"> -b main git-demo</w:t>
+      </w:r>
+    </w:p>
+    <w:p>
+      <w:pPr>
+        <w:pStyle w:val="ListParagraph"/>
+        <w:numPr>
+          <w:ilvl w:val="0"/>
+          <w:numId w:val="5"/>
+        </w:numPr>
+        <w:rPr>
+          <w:rFonts w:ascii="Consolas" w:hAnsi="Consolas" w:cs="Consolas"/>
+          <w:sz w:val="20"/>
+          <w:szCs w:val="20"/>
+          <w:lang w:eastAsia="en-GB"/>
+        </w:rPr>
+      </w:pPr>
+      <w:r>
+        <w:rPr>
+          <w:rFonts w:ascii="Consolas" w:hAnsi="Consolas" w:cs="Consolas"/>
+          <w:sz w:val="20"/>
+          <w:szCs w:val="20"/>
+          <w:lang w:eastAsia="en-GB"/>
+        </w:rPr>
+        <w:t xml:space="preserve">git config --global </w:t>
+      </w:r>
+      <w:proofErr w:type="spellStart"/>
+      <w:r>
+        <w:rPr>
+          <w:rFonts w:ascii="Consolas" w:hAnsi="Consolas" w:cs="Consolas"/>
+          <w:sz w:val="20"/>
+          <w:szCs w:val="20"/>
+          <w:lang w:eastAsia="en-GB"/>
+        </w:rPr>
+        <w:t>init.defaul</w:t>
+      </w:r>
+      <w:r>
+        <w:rPr>
+          <w:rFonts w:ascii="Consolas" w:hAnsi="Consolas" w:cs="Consolas"/>
+          <w:sz w:val="20"/>
+          <w:szCs w:val="20"/>
+          <w:lang w:eastAsia="en-GB"/>
+        </w:rPr>
+        <w:t>tBranch</w:t>
+      </w:r>
+      <w:proofErr w:type="spellEnd"/>
+      <w:r>
+        <w:rPr>
+          <w:rFonts w:ascii="Consolas" w:hAnsi="Consolas" w:cs="Consolas"/>
+          <w:sz w:val="20"/>
+          <w:szCs w:val="20"/>
+          <w:lang w:eastAsia="en-GB"/>
+        </w:rPr>
+        <w:t xml:space="preserve"> main</w:t>
+      </w:r>
+    </w:p>
+    <w:p>
+      <w:pPr>
+        <w:rPr>
+          <w:rFonts w:ascii="Consolas" w:hAnsi="Consolas" w:cs="Consolas"/>
+          <w:sz w:val="20"/>
+          <w:szCs w:val="20"/>
+          <w:lang w:eastAsia="en-GB"/>
+        </w:rPr>
+      </w:pPr>
+    </w:p>
+    <w:p>
+      <w:pPr>
+        <w:rPr>
+          <w:rFonts w:ascii="IBM Plex Sans" w:eastAsia="Times New Roman" w:hAnsi="IBM Plex Sans" w:cs="Times New Roman"/>
+          <w:b/>
+          <w:bCs/>
+          <w:color w:val="2D2F31"/>
+          <w:kern w:val="0"/>
+          <w:lang w:eastAsia="en-GB"/>
+          <w14:ligatures w14:val="none"/>
+        </w:rPr>
+      </w:pPr>
+      <w:r>
+        <w:rPr>
+          <w:rFonts w:ascii="IBM Plex Sans" w:eastAsia="Times New Roman" w:hAnsi="IBM Plex Sans" w:cs="Times New Roman"/>
+          <w:b/>
+          <w:bCs/>
+          <w:color w:val="2D2F31"/>
+          <w:kern w:val="0"/>
+          <w:lang w:eastAsia="en-GB"/>
+          <w14:ligatures w14:val="none"/>
+        </w:rPr>
+        <w:t>Git Push and Clone</w:t>
+      </w:r>
+    </w:p>
+    <w:p>
+      <w:pPr>
+        <w:pStyle w:val="ListParagraph"/>
+        <w:numPr>
+          <w:ilvl w:val="0"/>
+          <w:numId w:val="5"/>
+        </w:numPr>
+        <w:rPr>
+          <w:rFonts w:ascii="Consolas" w:hAnsi="Consolas" w:cs="Consolas"/>
+          <w:sz w:val="20"/>
+          <w:szCs w:val="20"/>
+          <w:lang w:eastAsia="en-GB"/>
+        </w:rPr>
+      </w:pPr>
+      <w:r>
+        <w:rPr>
+          <w:rFonts w:ascii="Consolas" w:hAnsi="Consolas" w:cs="Consolas"/>
+          <w:sz w:val="20"/>
+          <w:szCs w:val="20"/>
+          <w:lang w:eastAsia="en-GB"/>
+        </w:rPr>
+        <w:t xml:space="preserve">git push </w:t>
+      </w:r>
+    </w:p>
+    <w:p>
+      <w:pPr>
+        <w:pStyle w:val="ListParagraph"/>
+        <w:numPr>
+          <w:ilvl w:val="0"/>
+          <w:numId w:val="5"/>
+        </w:numPr>
+        <w:rPr>
+          <w:rFonts w:ascii="Consolas" w:hAnsi="Consolas" w:cs="Consolas"/>
+          <w:sz w:val="20"/>
+          <w:szCs w:val="20"/>
+          <w:lang w:eastAsia="en-GB"/>
+        </w:rPr>
+      </w:pPr>
+      <w:r>
+        <w:rPr>
+          <w:rFonts w:ascii="Consolas" w:hAnsi="Consolas" w:cs="Consolas"/>
+          <w:sz w:val="20"/>
+          <w:szCs w:val="20"/>
+          <w:lang w:eastAsia="en-GB"/>
+        </w:rPr>
+        <w:t>git clone</w:t>
+      </w:r>
+    </w:p>
+    <w:p>
+      <w:pPr>
+        <w:pStyle w:val="ListParagraph"/>
+        <w:numPr>
+          <w:ilvl w:val="0"/>
+          <w:numId w:val="5"/>
+        </w:numPr>
+        <w:rPr>
+          <w:rFonts w:ascii="Consolas" w:hAnsi="Consolas" w:cs="Consolas"/>
+          <w:sz w:val="20"/>
+          <w:szCs w:val="20"/>
+          <w:lang w:eastAsia="en-GB"/>
+        </w:rPr>
+      </w:pPr>
+      <w:r>
+        <w:rPr>
+          <w:rFonts w:ascii="Consolas" w:hAnsi="Consolas" w:cs="Consolas"/>
+          <w:sz w:val="20"/>
+          <w:szCs w:val="20"/>
+          <w:lang w:eastAsia="en-GB"/>
+        </w:rPr>
+        <w:t xml:space="preserve">git remote add origin </w:t>
+      </w:r>
+      <w:hyperlink r:id="rId7" w:history="1">
+        <w:r>
+          <w:rPr>
+            <w:rFonts w:ascii="Consolas" w:hAnsi="Consolas" w:cs="Consolas"/>
+            <w:sz w:val="20"/>
+            <w:szCs w:val="20"/>
+            <w:lang w:eastAsia="en-GB"/>
+          </w:rPr>
+          <w:t>https://github.com/albertsunild/git-demo.git</w:t>
+        </w:r>
+      </w:hyperlink>
+    </w:p>
+    <w:p>
+      <w:pPr>
+        <w:pStyle w:val="ListParagraph"/>
+        <w:numPr>
+          <w:ilvl w:val="0"/>
+          <w:numId w:val="5"/>
+        </w:numPr>
+        <w:rPr>
+          <w:rFonts w:ascii="Consolas" w:hAnsi="Consolas" w:cs="Consolas"/>
+          <w:sz w:val="20"/>
+          <w:szCs w:val="20"/>
+          <w:lang w:eastAsia="en-GB"/>
+        </w:rPr>
+      </w:pPr>
+      <w:r>
+        <w:rPr>
+          <w:rFonts w:ascii="Consolas" w:hAnsi="Consolas" w:cs="Consolas"/>
+          <w:sz w:val="20"/>
+          <w:szCs w:val="20"/>
+          <w:lang w:eastAsia="en-GB"/>
+        </w:rPr>
+        <w:t xml:space="preserve">git push origin </w:t>
+      </w:r>
+      <w:proofErr w:type="gramStart"/>
+      <w:r>
+        <w:rPr>
+          <w:rFonts w:ascii="Consolas" w:hAnsi="Consolas" w:cs="Consolas"/>
+          <w:sz w:val="20"/>
+          <w:szCs w:val="20"/>
+          <w:lang w:eastAsia="en-GB"/>
+        </w:rPr>
+        <w:t>main</w:t>
+      </w:r>
+      <w:proofErr w:type="gramEnd"/>
+    </w:p>
+    <w:p>
+      <w:pPr>
+        <w:pStyle w:val="ListParagraph"/>
+        <w:numPr>
+          <w:ilvl w:val="0"/>
+          <w:numId w:val="5"/>
+        </w:numPr>
+        <w:rPr>
+          <w:rFonts w:ascii="Consolas" w:hAnsi="Consolas" w:cs="Consolas"/>
+          <w:sz w:val="20"/>
+          <w:szCs w:val="20"/>
+          <w:lang w:eastAsia="en-GB"/>
+        </w:rPr>
+      </w:pPr>
+      <w:r>
+        <w:rPr>
+          <w:rFonts w:ascii="Consolas" w:hAnsi="Consolas" w:cs="Consolas"/>
+          <w:sz w:val="20"/>
+          <w:szCs w:val="20"/>
+          <w:lang w:eastAsia="en-GB"/>
+        </w:rPr>
+        <w:t>git push origin push</w:t>
+      </w:r>
+    </w:p>
+    <w:p>
+      <w:pPr>
+        <w:rPr>
+          <w:rFonts w:ascii="Consolas" w:hAnsi="Consolas" w:cs="Consolas"/>
+          <w:sz w:val="20"/>
+          <w:szCs w:val="20"/>
+          <w:lang w:eastAsia="en-GB"/>
+        </w:rPr>
+      </w:pPr>
+    </w:p>
+    <w:p>
+      <w:pPr>
+        <w:pStyle w:val="ListParagraph"/>
+        <w:numPr>
+          <w:ilvl w:val="0"/>
+          <w:numId w:val="5"/>
+        </w:numPr>
         <w:rPr>
           <w:rFonts w:ascii="Consolas" w:hAnsi="Consolas" w:cs="Consolas"/>
           <w:sz w:val="20"/>

</xml_diff>